<commit_message>
Resumo de Bases de Dados
</commit_message>
<xml_diff>
--- a/3ª Matrícula/2º Semestre/Bases de Dados/Resumos Base de Dados.docx
+++ b/3ª Matrícula/2º Semestre/Bases de Dados/Resumos Base de Dados.docx
@@ -2552,6 +2552,9 @@
     <w:p/>
     <w:p>
       <w:r>
+        <w:rPr>
+          <w:noProof/>
+        </w:rPr>
         <w:lastRenderedPageBreak/>
         <w:drawing>
           <wp:inline distT="0" distB="0" distL="0" distR="0" wp14:anchorId="7CAB9417" wp14:editId="706F696F">
@@ -3001,6 +3004,7 @@
         <w:rPr>
           <w:b/>
           <w:bCs/>
+          <w:noProof/>
         </w:rPr>
         <w:drawing>
           <wp:inline distT="0" distB="0" distL="0" distR="0" wp14:anchorId="14C0DBCA" wp14:editId="1F2657DD">
@@ -3253,6 +3257,9 @@
         </w:rPr>
       </w:pPr>
       <w:r>
+        <w:rPr>
+          <w:noProof/>
+        </w:rPr>
         <w:drawing>
           <wp:anchor distT="0" distB="0" distL="114300" distR="114300" simplePos="0" relativeHeight="251658240" behindDoc="0" locked="0" layoutInCell="1" allowOverlap="1" wp14:anchorId="654E6939" wp14:editId="2525D34B">
             <wp:simplePos x="0" y="0"/>
@@ -3369,6 +3376,9 @@
         </w:rPr>
       </w:pPr>
       <w:r>
+        <w:rPr>
+          <w:noProof/>
+        </w:rPr>
         <w:drawing>
           <wp:anchor distT="0" distB="0" distL="114300" distR="114300" simplePos="0" relativeHeight="251659264" behindDoc="0" locked="0" layoutInCell="1" allowOverlap="1" wp14:anchorId="0AFFBD6A" wp14:editId="0E5C469B">
             <wp:simplePos x="0" y="0"/>
@@ -3556,6 +3566,9 @@
         <w:jc w:val="center"/>
       </w:pPr>
       <w:r>
+        <w:rPr>
+          <w:noProof/>
+        </w:rPr>
         <w:drawing>
           <wp:inline distT="0" distB="0" distL="0" distR="0" wp14:anchorId="3926B073" wp14:editId="7887AA56">
             <wp:extent cx="4705799" cy="1592580"/>
@@ -3703,6 +3716,7 @@
         <w:rPr>
           <w:b/>
           <w:bCs/>
+          <w:noProof/>
         </w:rPr>
         <w:drawing>
           <wp:inline distT="0" distB="0" distL="0" distR="0" wp14:anchorId="7417895B" wp14:editId="2BC2553A">
@@ -3797,6 +3811,9 @@
         </w:rPr>
       </w:pPr>
       <w:r>
+        <w:rPr>
+          <w:noProof/>
+        </w:rPr>
         <w:drawing>
           <wp:anchor distT="0" distB="0" distL="114300" distR="114300" simplePos="0" relativeHeight="251660288" behindDoc="0" locked="0" layoutInCell="1" allowOverlap="1" wp14:anchorId="498AE100" wp14:editId="6EE5D2E9">
             <wp:simplePos x="0" y="0"/>
@@ -3978,6 +3995,9 @@
     <w:p/>
     <w:p>
       <w:r>
+        <w:rPr>
+          <w:noProof/>
+        </w:rPr>
         <w:drawing>
           <wp:inline distT="0" distB="0" distL="0" distR="0" wp14:anchorId="0B86224A" wp14:editId="01FA5F4C">
             <wp:extent cx="5400040" cy="1174115"/>
@@ -4158,6 +4178,9 @@
     <w:p/>
     <w:p>
       <w:r>
+        <w:rPr>
+          <w:noProof/>
+        </w:rPr>
         <w:drawing>
           <wp:anchor distT="0" distB="0" distL="114300" distR="114300" simplePos="0" relativeHeight="251661312" behindDoc="0" locked="0" layoutInCell="1" allowOverlap="1" wp14:anchorId="4DE49A15" wp14:editId="7B50F03D">
             <wp:simplePos x="0" y="0"/>
@@ -4236,6 +4259,9 @@
     </w:p>
     <w:p>
       <w:r>
+        <w:rPr>
+          <w:noProof/>
+        </w:rPr>
         <w:drawing>
           <wp:inline distT="0" distB="0" distL="0" distR="0" wp14:anchorId="6DCC802D" wp14:editId="30773E3D">
             <wp:extent cx="5400040" cy="3882390"/>
@@ -4277,6 +4303,9 @@
     <w:p/>
     <w:p>
       <w:r>
+        <w:rPr>
+          <w:noProof/>
+        </w:rPr>
         <w:lastRenderedPageBreak/>
         <w:drawing>
           <wp:inline distT="0" distB="0" distL="0" distR="0" wp14:anchorId="3F9D86A6" wp14:editId="68181C3B">
@@ -4318,6 +4347,9 @@
     <w:p/>
     <w:p>
       <w:r>
+        <w:rPr>
+          <w:noProof/>
+        </w:rPr>
         <w:drawing>
           <wp:inline distT="0" distB="0" distL="0" distR="0" wp14:anchorId="2180E20D" wp14:editId="1499912F">
             <wp:extent cx="5400040" cy="4073525"/>
@@ -4420,6 +4452,7 @@
         <w:rPr>
           <w:b/>
           <w:bCs/>
+          <w:noProof/>
         </w:rPr>
         <w:drawing>
           <wp:anchor distT="0" distB="0" distL="114300" distR="114300" simplePos="0" relativeHeight="251662336" behindDoc="0" locked="0" layoutInCell="1" allowOverlap="1" wp14:anchorId="6C22CA3A" wp14:editId="304026B5">
@@ -4546,6 +4579,7 @@
         <w:rPr>
           <w:b/>
           <w:bCs/>
+          <w:noProof/>
         </w:rPr>
         <w:drawing>
           <wp:anchor distT="0" distB="0" distL="114300" distR="114300" simplePos="0" relativeHeight="251663360" behindDoc="0" locked="0" layoutInCell="1" allowOverlap="1" wp14:anchorId="51B3ED5A" wp14:editId="3B094752">
@@ -4731,6 +4765,9 @@
     <w:p/>
     <w:p>
       <w:r>
+        <w:rPr>
+          <w:noProof/>
+        </w:rPr>
         <w:drawing>
           <wp:anchor distT="0" distB="0" distL="114300" distR="114300" simplePos="0" relativeHeight="251664384" behindDoc="0" locked="0" layoutInCell="1" allowOverlap="1" wp14:anchorId="3E6A5A94" wp14:editId="7FF2C4C5">
             <wp:simplePos x="0" y="0"/>
@@ -5181,6 +5218,9 @@
     </w:p>
     <w:p>
       <w:r>
+        <w:rPr>
+          <w:noProof/>
+        </w:rPr>
         <w:drawing>
           <wp:anchor distT="0" distB="0" distL="114300" distR="114300" simplePos="0" relativeHeight="251665408" behindDoc="0" locked="0" layoutInCell="1" allowOverlap="1" wp14:anchorId="4D3CC1C5" wp14:editId="36C28F11">
             <wp:simplePos x="0" y="0"/>
@@ -5319,6 +5359,7 @@
         <w:rPr>
           <w:b/>
           <w:bCs/>
+          <w:noProof/>
         </w:rPr>
         <w:drawing>
           <wp:inline distT="0" distB="0" distL="0" distR="0" wp14:anchorId="1F358EAD" wp14:editId="158698EE">
@@ -5389,6 +5430,3193 @@
         </w:rPr>
       </w:pPr>
     </w:p>
+    <w:p>
+      <w:pPr>
+        <w:rPr>
+          <w:b/>
+          <w:bCs/>
+        </w:rPr>
+      </w:pPr>
+    </w:p>
+    <w:p>
+      <w:pPr>
+        <w:jc w:val="center"/>
+        <w:rPr>
+          <w:b/>
+          <w:bCs/>
+          <w:sz w:val="28"/>
+          <w:szCs w:val="28"/>
+        </w:rPr>
+      </w:pPr>
+      <w:r>
+        <w:rPr>
+          <w:b/>
+          <w:bCs/>
+          <w:sz w:val="28"/>
+          <w:szCs w:val="28"/>
+        </w:rPr>
+        <w:lastRenderedPageBreak/>
+        <w:t>Modelo Relacional – Conceitos</w:t>
+      </w:r>
+    </w:p>
+    <w:p>
+      <w:r>
+        <w:t>- Base do Modelo Relacional: Relação (Tabela)</w:t>
+      </w:r>
+    </w:p>
+    <w:p>
+      <w:r>
+        <w:drawing>
+          <wp:anchor distT="0" distB="0" distL="114300" distR="114300" simplePos="0" relativeHeight="251666432" behindDoc="0" locked="0" layoutInCell="1" allowOverlap="1" wp14:anchorId="59D914DD" wp14:editId="7D51336C">
+            <wp:simplePos x="0" y="0"/>
+            <wp:positionH relativeFrom="column">
+              <wp:posOffset>588645</wp:posOffset>
+            </wp:positionH>
+            <wp:positionV relativeFrom="page">
+              <wp:posOffset>1775460</wp:posOffset>
+            </wp:positionV>
+            <wp:extent cx="4119880" cy="2501900"/>
+            <wp:effectExtent l="0" t="0" r="0" b="0"/>
+            <wp:wrapNone/>
+            <wp:docPr id="1302491249" name="Imagem 1" descr="Uma imagem com texto, captura de ecrã, diagrama, file&#10;&#10;Os conteúdos gerados por IA poderão estar incorretos."/>
+            <wp:cNvGraphicFramePr>
+              <a:graphicFrameLocks xmlns:a="http://schemas.openxmlformats.org/drawingml/2006/main" noChangeAspect="1"/>
+            </wp:cNvGraphicFramePr>
+            <a:graphic xmlns:a="http://schemas.openxmlformats.org/drawingml/2006/main">
+              <a:graphicData uri="http://schemas.openxmlformats.org/drawingml/2006/picture">
+                <pic:pic xmlns:pic="http://schemas.openxmlformats.org/drawingml/2006/picture">
+                  <pic:nvPicPr>
+                    <pic:cNvPr id="1302491249" name="Imagem 1" descr="Uma imagem com texto, captura de ecrã, diagrama, file&#10;&#10;Os conteúdos gerados por IA poderão estar incorretos."/>
+                    <pic:cNvPicPr/>
+                  </pic:nvPicPr>
+                  <pic:blipFill>
+                    <a:blip r:embed="rId24">
+                      <a:extLst>
+                        <a:ext uri="{28A0092B-C50C-407E-A947-70E740481C1C}">
+                          <a14:useLocalDpi xmlns:a14="http://schemas.microsoft.com/office/drawing/2010/main" val="0"/>
+                        </a:ext>
+                      </a:extLst>
+                    </a:blip>
+                    <a:stretch>
+                      <a:fillRect/>
+                    </a:stretch>
+                  </pic:blipFill>
+                  <pic:spPr>
+                    <a:xfrm>
+                      <a:off x="0" y="0"/>
+                      <a:ext cx="4119880" cy="2501900"/>
+                    </a:xfrm>
+                    <a:prstGeom prst="rect">
+                      <a:avLst/>
+                    </a:prstGeom>
+                  </pic:spPr>
+                </pic:pic>
+              </a:graphicData>
+            </a:graphic>
+          </wp:anchor>
+        </w:drawing>
+      </w:r>
+    </w:p>
+    <w:p/>
+    <w:p>
+      <w:pPr>
+        <w:rPr>
+          <w:b/>
+          <w:bCs/>
+        </w:rPr>
+      </w:pPr>
+    </w:p>
+    <w:p>
+      <w:pPr>
+        <w:rPr>
+          <w:b/>
+          <w:bCs/>
+        </w:rPr>
+      </w:pPr>
+    </w:p>
+    <w:p>
+      <w:pPr>
+        <w:rPr>
+          <w:b/>
+          <w:bCs/>
+        </w:rPr>
+      </w:pPr>
+    </w:p>
+    <w:p>
+      <w:pPr>
+        <w:rPr>
+          <w:b/>
+          <w:bCs/>
+        </w:rPr>
+      </w:pPr>
+    </w:p>
+    <w:p>
+      <w:pPr>
+        <w:rPr>
+          <w:b/>
+          <w:bCs/>
+        </w:rPr>
+      </w:pPr>
+    </w:p>
+    <w:p>
+      <w:pPr>
+        <w:rPr>
+          <w:b/>
+          <w:bCs/>
+        </w:rPr>
+      </w:pPr>
+    </w:p>
+    <w:p>
+      <w:pPr>
+        <w:rPr>
+          <w:b/>
+          <w:bCs/>
+        </w:rPr>
+      </w:pPr>
+    </w:p>
+    <w:p>
+      <w:pPr>
+        <w:rPr>
+          <w:b/>
+          <w:bCs/>
+        </w:rPr>
+      </w:pPr>
+    </w:p>
+    <w:p>
+      <w:pPr>
+        <w:rPr>
+          <w:b/>
+          <w:bCs/>
+        </w:rPr>
+      </w:pPr>
+      <w:r>
+        <w:rPr>
+          <w:b/>
+          <w:bCs/>
+        </w:rPr>
+        <w:t>Atributo (A1, A2, …, An):</w:t>
+      </w:r>
+    </w:p>
+    <w:p>
+      <w:pPr>
+        <w:pStyle w:val="PargrafodaLista"/>
+        <w:numPr>
+          <w:ilvl w:val="0"/>
+          <w:numId w:val="20"/>
+        </w:numPr>
+      </w:pPr>
+      <w:r>
+        <w:t>Representam o tipo de dados a armazenar.</w:t>
+      </w:r>
+    </w:p>
+    <w:p>
+      <w:pPr>
+        <w:pStyle w:val="PargrafodaLista"/>
+        <w:numPr>
+          <w:ilvl w:val="0"/>
+          <w:numId w:val="20"/>
+        </w:numPr>
+      </w:pPr>
+      <w:r>
+        <w:t>O número de atributos de uma relação define o grau da relação.</w:t>
+      </w:r>
+    </w:p>
+    <w:p>
+      <w:pPr>
+        <w:pStyle w:val="PargrafodaLista"/>
+        <w:numPr>
+          <w:ilvl w:val="0"/>
+          <w:numId w:val="20"/>
+        </w:numPr>
+      </w:pPr>
+      <w:r>
+        <w:t>Os atributos de uma relação devem ter nomes distintos.</w:t>
+      </w:r>
+    </w:p>
+    <w:p/>
+    <w:p>
+      <w:pPr>
+        <w:rPr>
+          <w:b/>
+          <w:bCs/>
+        </w:rPr>
+      </w:pPr>
+      <w:r>
+        <w:rPr>
+          <w:b/>
+          <w:bCs/>
+        </w:rPr>
+        <w:t>Domínio (D1, D2, …, Dn):</w:t>
+      </w:r>
+    </w:p>
+    <w:p>
+      <w:pPr>
+        <w:pStyle w:val="PargrafodaLista"/>
+        <w:numPr>
+          <w:ilvl w:val="0"/>
+          <w:numId w:val="21"/>
+        </w:numPr>
+        <w:rPr>
+          <w:b/>
+          <w:bCs/>
+        </w:rPr>
+      </w:pPr>
+      <w:r>
+        <w:t>Tipo de dados</w:t>
+      </w:r>
+    </w:p>
+    <w:p>
+      <w:pPr>
+        <w:pStyle w:val="PargrafodaLista"/>
+        <w:numPr>
+          <w:ilvl w:val="0"/>
+          <w:numId w:val="21"/>
+        </w:numPr>
+        <w:rPr>
+          <w:b/>
+          <w:bCs/>
+        </w:rPr>
+      </w:pPr>
+      <w:r>
+        <w:t>Gamas de valores possíveis para determinado atributo:</w:t>
+      </w:r>
+    </w:p>
+    <w:p>
+      <w:pPr>
+        <w:pStyle w:val="PargrafodaLista"/>
+        <w:numPr>
+          <w:ilvl w:val="1"/>
+          <w:numId w:val="21"/>
+        </w:numPr>
+        <w:rPr>
+          <w:b/>
+          <w:bCs/>
+        </w:rPr>
+      </w:pPr>
+      <w:r>
+        <w:t>Sexo {‘M’, ‘F’}</w:t>
+      </w:r>
+    </w:p>
+    <w:p>
+      <w:pPr>
+        <w:pStyle w:val="PargrafodaLista"/>
+        <w:numPr>
+          <w:ilvl w:val="1"/>
+          <w:numId w:val="21"/>
+        </w:numPr>
+        <w:rPr>
+          <w:b/>
+          <w:bCs/>
+        </w:rPr>
+      </w:pPr>
+      <w:r>
+        <w:t>Cidade {‘Porto’, ‘Aveiro’, ‘Coimbra’, …}</w:t>
+      </w:r>
+    </w:p>
+    <w:p>
+      <w:pPr>
+        <w:pStyle w:val="PargrafodaLista"/>
+        <w:numPr>
+          <w:ilvl w:val="1"/>
+          <w:numId w:val="21"/>
+        </w:numPr>
+        <w:rPr>
+          <w:b/>
+          <w:bCs/>
+        </w:rPr>
+      </w:pPr>
+      <w:r>
+        <w:t>Nome {‘Maria’, ‘João’, ‘Ana’, ‘Sofia’, …}</w:t>
+      </w:r>
+    </w:p>
+    <w:p>
+      <w:pPr>
+        <w:pStyle w:val="PargrafodaLista"/>
+        <w:numPr>
+          <w:ilvl w:val="0"/>
+          <w:numId w:val="21"/>
+        </w:numPr>
+        <w:rPr>
+          <w:b/>
+          <w:bCs/>
+        </w:rPr>
+      </w:pPr>
+      <w:r>
+        <w:t>Valores desconhecidos ou não existentes:</w:t>
+      </w:r>
+    </w:p>
+    <w:p>
+      <w:pPr>
+        <w:pStyle w:val="PargrafodaLista"/>
+        <w:numPr>
+          <w:ilvl w:val="1"/>
+          <w:numId w:val="21"/>
+        </w:numPr>
+        <w:rPr>
+          <w:b/>
+          <w:bCs/>
+        </w:rPr>
+      </w:pPr>
+      <w:r>
+        <w:t>NULL</w:t>
+      </w:r>
+    </w:p>
+    <w:p>
+      <w:pPr>
+        <w:rPr>
+          <w:b/>
+          <w:bCs/>
+        </w:rPr>
+      </w:pPr>
+    </w:p>
+    <w:p>
+      <w:pPr>
+        <w:rPr>
+          <w:b/>
+          <w:bCs/>
+        </w:rPr>
+      </w:pPr>
+      <w:r>
+        <w:rPr>
+          <w:b/>
+          <w:bCs/>
+        </w:rPr>
+        <w:t xml:space="preserve">Esquema da Relação – </w:t>
+      </w:r>
+      <w:proofErr w:type="gramStart"/>
+      <w:r>
+        <w:rPr>
+          <w:b/>
+          <w:bCs/>
+        </w:rPr>
+        <w:t>R(</w:t>
+      </w:r>
+      <w:proofErr w:type="gramEnd"/>
+      <w:r>
+        <w:rPr>
+          <w:b/>
+          <w:bCs/>
+        </w:rPr>
+        <w:t>A1, A2, …, An):</w:t>
+      </w:r>
+    </w:p>
+    <w:p>
+      <w:pPr>
+        <w:pStyle w:val="PargrafodaLista"/>
+        <w:numPr>
+          <w:ilvl w:val="0"/>
+          <w:numId w:val="22"/>
+        </w:numPr>
+      </w:pPr>
+      <w:proofErr w:type="spellStart"/>
+      <w:r>
+        <w:t>Relational</w:t>
+      </w:r>
+      <w:proofErr w:type="spellEnd"/>
+      <w:r>
+        <w:t xml:space="preserve"> </w:t>
+      </w:r>
+      <w:proofErr w:type="spellStart"/>
+      <w:r>
+        <w:t>Schema</w:t>
+      </w:r>
+      <w:proofErr w:type="spellEnd"/>
+    </w:p>
+    <w:p>
+      <w:pPr>
+        <w:pStyle w:val="PargrafodaLista"/>
+        <w:numPr>
+          <w:ilvl w:val="0"/>
+          <w:numId w:val="22"/>
+        </w:numPr>
+      </w:pPr>
+      <w:r>
+        <w:t>Nome do esquema e lista de atributos:</w:t>
+      </w:r>
+    </w:p>
+    <w:p>
+      <w:pPr>
+        <w:pStyle w:val="PargrafodaLista"/>
+        <w:numPr>
+          <w:ilvl w:val="1"/>
+          <w:numId w:val="22"/>
+        </w:numPr>
+      </w:pPr>
+      <w:proofErr w:type="gramStart"/>
+      <w:r>
+        <w:t>Pessoa(</w:t>
+      </w:r>
+      <w:proofErr w:type="gramEnd"/>
+      <w:r>
+        <w:t xml:space="preserve">nome, </w:t>
+      </w:r>
+      <w:proofErr w:type="spellStart"/>
+      <w:r>
+        <w:t>bi</w:t>
+      </w:r>
+      <w:proofErr w:type="spellEnd"/>
+      <w:r>
+        <w:t>, idade)</w:t>
+      </w:r>
+    </w:p>
+    <w:p>
+      <w:pPr>
+        <w:pStyle w:val="PargrafodaLista"/>
+        <w:numPr>
+          <w:ilvl w:val="0"/>
+          <w:numId w:val="22"/>
+        </w:numPr>
+      </w:pPr>
+      <w:r>
+        <w:t>Opcionalmente – inclui o tipo dos atributos:</w:t>
+      </w:r>
+    </w:p>
+    <w:p>
+      <w:pPr>
+        <w:pStyle w:val="PargrafodaLista"/>
+        <w:numPr>
+          <w:ilvl w:val="1"/>
+          <w:numId w:val="22"/>
+        </w:numPr>
+      </w:pPr>
+      <w:proofErr w:type="gramStart"/>
+      <w:r>
+        <w:lastRenderedPageBreak/>
+        <w:t>Pessoa(</w:t>
+      </w:r>
+      <w:proofErr w:type="spellStart"/>
+      <w:proofErr w:type="gramEnd"/>
+      <w:r>
+        <w:t>nome:string</w:t>
+      </w:r>
+      <w:proofErr w:type="spellEnd"/>
+      <w:r>
+        <w:t xml:space="preserve">, </w:t>
+      </w:r>
+      <w:proofErr w:type="spellStart"/>
+      <w:r>
+        <w:t>bi:integer</w:t>
+      </w:r>
+      <w:proofErr w:type="spellEnd"/>
+      <w:r>
+        <w:t xml:space="preserve">, </w:t>
+      </w:r>
+      <w:proofErr w:type="spellStart"/>
+      <w:r>
+        <w:t>idade:integer</w:t>
+      </w:r>
+      <w:proofErr w:type="spellEnd"/>
+      <w:r>
+        <w:t>)</w:t>
+      </w:r>
+    </w:p>
+    <w:p/>
+    <w:p>
+      <w:pPr>
+        <w:rPr>
+          <w:b/>
+          <w:bCs/>
+        </w:rPr>
+      </w:pPr>
+      <w:r>
+        <w:rPr>
+          <w:b/>
+          <w:bCs/>
+        </w:rPr>
+        <w:t>Relação – r(R)</w:t>
+      </w:r>
+    </w:p>
+    <w:p>
+      <w:pPr>
+        <w:pStyle w:val="PargrafodaLista"/>
+        <w:numPr>
+          <w:ilvl w:val="0"/>
+          <w:numId w:val="23"/>
+        </w:numPr>
+      </w:pPr>
+      <w:r>
+        <w:t>Estrutura bidimensional com determinado esquema e zero ou mais instâncias (</w:t>
+      </w:r>
+      <w:proofErr w:type="spellStart"/>
+      <w:r>
+        <w:t>tuplos</w:t>
+      </w:r>
+      <w:proofErr w:type="spellEnd"/>
+      <w:r>
+        <w:t>):</w:t>
+      </w:r>
+    </w:p>
+    <w:p>
+      <w:pPr>
+        <w:pStyle w:val="PargrafodaLista"/>
+        <w:numPr>
+          <w:ilvl w:val="1"/>
+          <w:numId w:val="23"/>
+        </w:numPr>
+      </w:pPr>
+      <w:r>
+        <w:t xml:space="preserve">r = {t1, t2, …, </w:t>
+      </w:r>
+      <w:proofErr w:type="spellStart"/>
+      <w:r>
+        <w:t>tm</w:t>
+      </w:r>
+      <w:proofErr w:type="spellEnd"/>
+      <w:r>
+        <w:t>}</w:t>
+      </w:r>
+    </w:p>
+    <w:p>
+      <w:pPr>
+        <w:pStyle w:val="PargrafodaLista"/>
+        <w:numPr>
+          <w:ilvl w:val="0"/>
+          <w:numId w:val="23"/>
+        </w:numPr>
+      </w:pPr>
+      <w:r>
+        <w:t>Formalmente é um subconjunto do produto cartesiano:</w:t>
+      </w:r>
+    </w:p>
+    <w:p>
+      <w:pPr>
+        <w:pStyle w:val="PargrafodaLista"/>
+        <w:numPr>
+          <w:ilvl w:val="1"/>
+          <w:numId w:val="23"/>
+        </w:numPr>
+      </w:pPr>
+      <w:r>
+        <w:t xml:space="preserve">r(R) </w:t>
+      </w:r>
+      <w:r>
+        <w:rPr>
+          <w:rFonts w:ascii="Cambria Math" w:hAnsi="Cambria Math" w:cs="Cambria Math"/>
+        </w:rPr>
+        <w:t>⊆</w:t>
+      </w:r>
+      <w:r>
+        <w:t xml:space="preserve"> (dom(A1) x dom(A2) x … x </w:t>
+      </w:r>
+      <w:proofErr w:type="gramStart"/>
+      <w:r>
+        <w:t>dom(</w:t>
+      </w:r>
+      <w:proofErr w:type="gramEnd"/>
+      <w:r>
+        <w:t>An))</w:t>
+      </w:r>
+    </w:p>
+    <w:p/>
+    <w:p>
+      <w:pPr>
+        <w:rPr>
+          <w:b/>
+          <w:bCs/>
+        </w:rPr>
+      </w:pPr>
+      <w:proofErr w:type="spellStart"/>
+      <w:r>
+        <w:rPr>
+          <w:b/>
+          <w:bCs/>
+        </w:rPr>
+        <w:t>Tuplo</w:t>
+      </w:r>
+      <w:proofErr w:type="spellEnd"/>
+      <w:r>
+        <w:rPr>
+          <w:b/>
+          <w:bCs/>
+        </w:rPr>
+        <w:t>:</w:t>
+      </w:r>
+    </w:p>
+    <w:p>
+      <w:pPr>
+        <w:pStyle w:val="PargrafodaLista"/>
+        <w:numPr>
+          <w:ilvl w:val="0"/>
+          <w:numId w:val="24"/>
+        </w:numPr>
+      </w:pPr>
+      <w:r>
+        <w:t>Linha de uma relação:</w:t>
+      </w:r>
+    </w:p>
+    <w:p>
+      <w:pPr>
+        <w:pStyle w:val="PargrafodaLista"/>
+        <w:numPr>
+          <w:ilvl w:val="1"/>
+          <w:numId w:val="24"/>
+        </w:numPr>
+      </w:pPr>
+      <w:r>
+        <w:t xml:space="preserve">T = &lt;v1, v2, …, </w:t>
+      </w:r>
+      <w:proofErr w:type="spellStart"/>
+      <w:r>
+        <w:t>vn</w:t>
+      </w:r>
+      <w:proofErr w:type="spellEnd"/>
+      <w:r>
+        <w:t>&gt;</w:t>
+      </w:r>
+    </w:p>
+    <w:p>
+      <w:pPr>
+        <w:pStyle w:val="PargrafodaLista"/>
+        <w:numPr>
+          <w:ilvl w:val="0"/>
+          <w:numId w:val="24"/>
+        </w:numPr>
+      </w:pPr>
+      <w:r>
+        <w:t>Devem ser distintos (numa relação) -&gt; Set</w:t>
+      </w:r>
+    </w:p>
+    <w:p>
+      <w:pPr>
+        <w:pStyle w:val="PargrafodaLista"/>
+        <w:numPr>
+          <w:ilvl w:val="0"/>
+          <w:numId w:val="24"/>
+        </w:numPr>
+      </w:pPr>
+      <w:r>
+        <w:t>A ordem das linhas é indiferente.</w:t>
+      </w:r>
+    </w:p>
+    <w:p>
+      <w:pPr>
+        <w:pStyle w:val="PargrafodaLista"/>
+        <w:numPr>
+          <w:ilvl w:val="0"/>
+          <w:numId w:val="24"/>
+        </w:numPr>
+      </w:pPr>
+      <w:r>
+        <w:t>O número de tulos define a cardinalidade da relação.</w:t>
+      </w:r>
+    </w:p>
+    <w:p/>
+    <w:p>
+      <w:pPr>
+        <w:rPr>
+          <w:b/>
+          <w:bCs/>
+        </w:rPr>
+      </w:pPr>
+      <w:r>
+        <w:rPr>
+          <w:b/>
+          <w:bCs/>
+        </w:rPr>
+        <w:t>Atomicidade:</w:t>
+      </w:r>
+    </w:p>
+    <w:p>
+      <w:pPr>
+        <w:pStyle w:val="PargrafodaLista"/>
+        <w:numPr>
+          <w:ilvl w:val="0"/>
+          <w:numId w:val="25"/>
+        </w:numPr>
+      </w:pPr>
+      <w:r>
+        <w:t xml:space="preserve">O valor de um atributo num </w:t>
+      </w:r>
+      <w:proofErr w:type="spellStart"/>
+      <w:r>
+        <w:t>tuplo</w:t>
+      </w:r>
+      <w:proofErr w:type="spellEnd"/>
+      <w:r>
+        <w:t xml:space="preserve"> é atómico (não é composto / </w:t>
+      </w:r>
+      <w:proofErr w:type="spellStart"/>
+      <w:r>
+        <w:t>multi-valor</w:t>
+      </w:r>
+      <w:proofErr w:type="spellEnd"/>
+      <w:r>
+        <w:t>)</w:t>
+      </w:r>
+    </w:p>
+    <w:p/>
+    <w:p>
+      <w:pPr>
+        <w:rPr>
+          <w:b/>
+          <w:bCs/>
+        </w:rPr>
+      </w:pPr>
+      <w:r>
+        <w:rPr>
+          <w:b/>
+          <w:bCs/>
+        </w:rPr>
+        <w:t>Esquema de Base de Dados (</w:t>
+      </w:r>
+      <w:proofErr w:type="spellStart"/>
+      <w:r>
+        <w:rPr>
+          <w:b/>
+          <w:bCs/>
+        </w:rPr>
+        <w:t>Database</w:t>
+      </w:r>
+      <w:proofErr w:type="spellEnd"/>
+      <w:r>
+        <w:rPr>
+          <w:b/>
+          <w:bCs/>
+        </w:rPr>
+        <w:t xml:space="preserve"> </w:t>
+      </w:r>
+      <w:proofErr w:type="spellStart"/>
+      <w:r>
+        <w:rPr>
+          <w:b/>
+          <w:bCs/>
+        </w:rPr>
+        <w:t>Schema</w:t>
+      </w:r>
+      <w:proofErr w:type="spellEnd"/>
+      <w:r>
+        <w:rPr>
+          <w:b/>
+          <w:bCs/>
+        </w:rPr>
+        <w:t>):</w:t>
+      </w:r>
+    </w:p>
+    <w:p>
+      <w:pPr>
+        <w:pStyle w:val="PargrafodaLista"/>
+        <w:numPr>
+          <w:ilvl w:val="0"/>
+          <w:numId w:val="25"/>
+        </w:numPr>
+      </w:pPr>
+      <w:r>
+        <w:t>Conjunto de todos os esquemas da relação da BD:</w:t>
+      </w:r>
+    </w:p>
+    <w:p>
+      <w:pPr>
+        <w:pStyle w:val="PargrafodaLista"/>
+        <w:numPr>
+          <w:ilvl w:val="1"/>
+          <w:numId w:val="25"/>
+        </w:numPr>
+      </w:pPr>
+      <w:r>
+        <w:t xml:space="preserve">D = {R1(X1), …, </w:t>
+      </w:r>
+      <w:proofErr w:type="spellStart"/>
+      <w:proofErr w:type="gramStart"/>
+      <w:r>
+        <w:t>Rn</w:t>
+      </w:r>
+      <w:proofErr w:type="spellEnd"/>
+      <w:r>
+        <w:t>(</w:t>
+      </w:r>
+      <w:proofErr w:type="spellStart"/>
+      <w:proofErr w:type="gramEnd"/>
+      <w:r>
+        <w:t>Xn</w:t>
+      </w:r>
+      <w:proofErr w:type="spellEnd"/>
+      <w:r>
+        <w:t>)}</w:t>
+      </w:r>
+    </w:p>
+    <w:p>
+      <w:r>
+        <w:drawing>
+          <wp:anchor distT="0" distB="0" distL="114300" distR="114300" simplePos="0" relativeHeight="251667456" behindDoc="0" locked="0" layoutInCell="1" allowOverlap="1" wp14:anchorId="1CC8F0B2" wp14:editId="6C873768">
+            <wp:simplePos x="0" y="0"/>
+            <wp:positionH relativeFrom="margin">
+              <wp:posOffset>520065</wp:posOffset>
+            </wp:positionH>
+            <wp:positionV relativeFrom="page">
+              <wp:posOffset>7231380</wp:posOffset>
+            </wp:positionV>
+            <wp:extent cx="4053205" cy="2955925"/>
+            <wp:effectExtent l="0" t="0" r="4445" b="0"/>
+            <wp:wrapNone/>
+            <wp:docPr id="633593211" name="Imagem 1" descr="Uma imagem com texto, captura de ecrã, Tipo de letra, file&#10;&#10;Os conteúdos gerados por IA poderão estar incorretos."/>
+            <wp:cNvGraphicFramePr>
+              <a:graphicFrameLocks xmlns:a="http://schemas.openxmlformats.org/drawingml/2006/main" noChangeAspect="1"/>
+            </wp:cNvGraphicFramePr>
+            <a:graphic xmlns:a="http://schemas.openxmlformats.org/drawingml/2006/main">
+              <a:graphicData uri="http://schemas.openxmlformats.org/drawingml/2006/picture">
+                <pic:pic xmlns:pic="http://schemas.openxmlformats.org/drawingml/2006/picture">
+                  <pic:nvPicPr>
+                    <pic:cNvPr id="633593211" name="Imagem 1" descr="Uma imagem com texto, captura de ecrã, Tipo de letra, file&#10;&#10;Os conteúdos gerados por IA poderão estar incorretos."/>
+                    <pic:cNvPicPr/>
+                  </pic:nvPicPr>
+                  <pic:blipFill>
+                    <a:blip r:embed="rId25">
+                      <a:extLst>
+                        <a:ext uri="{28A0092B-C50C-407E-A947-70E740481C1C}">
+                          <a14:useLocalDpi xmlns:a14="http://schemas.microsoft.com/office/drawing/2010/main" val="0"/>
+                        </a:ext>
+                      </a:extLst>
+                    </a:blip>
+                    <a:stretch>
+                      <a:fillRect/>
+                    </a:stretch>
+                  </pic:blipFill>
+                  <pic:spPr>
+                    <a:xfrm>
+                      <a:off x="0" y="0"/>
+                      <a:ext cx="4053205" cy="2955925"/>
+                    </a:xfrm>
+                    <a:prstGeom prst="rect">
+                      <a:avLst/>
+                    </a:prstGeom>
+                  </pic:spPr>
+                </pic:pic>
+              </a:graphicData>
+            </a:graphic>
+            <wp14:sizeRelH relativeFrom="margin">
+              <wp14:pctWidth>0</wp14:pctWidth>
+            </wp14:sizeRelH>
+            <wp14:sizeRelV relativeFrom="margin">
+              <wp14:pctHeight>0</wp14:pctHeight>
+            </wp14:sizeRelV>
+          </wp:anchor>
+        </w:drawing>
+      </w:r>
+    </w:p>
+    <w:p/>
+    <w:p/>
+    <w:p/>
+    <w:p/>
+    <w:p/>
+    <w:p/>
+    <w:p/>
+    <w:p/>
+    <w:p>
+      <w:pPr>
+        <w:jc w:val="center"/>
+        <w:rPr>
+          <w:b/>
+          <w:bCs/>
+          <w:sz w:val="28"/>
+          <w:szCs w:val="28"/>
+        </w:rPr>
+      </w:pPr>
+      <w:r>
+        <w:rPr>
+          <w:b/>
+          <w:bCs/>
+          <w:sz w:val="28"/>
+          <w:szCs w:val="28"/>
+        </w:rPr>
+        <w:lastRenderedPageBreak/>
+        <w:t>Relação – Chaves</w:t>
+      </w:r>
+    </w:p>
+    <w:p>
+      <w:pPr>
+        <w:rPr>
+          <w:b/>
+          <w:bCs/>
+        </w:rPr>
+      </w:pPr>
+      <w:proofErr w:type="spellStart"/>
+      <w:r>
+        <w:rPr>
+          <w:b/>
+          <w:bCs/>
+        </w:rPr>
+        <w:t>Superchave</w:t>
+      </w:r>
+      <w:proofErr w:type="spellEnd"/>
+      <w:r>
+        <w:rPr>
+          <w:b/>
+          <w:bCs/>
+        </w:rPr>
+        <w:t xml:space="preserve"> (</w:t>
+      </w:r>
+      <w:proofErr w:type="spellStart"/>
+      <w:r>
+        <w:rPr>
+          <w:b/>
+          <w:bCs/>
+        </w:rPr>
+        <w:t>superkey</w:t>
+      </w:r>
+      <w:proofErr w:type="spellEnd"/>
+      <w:r>
+        <w:rPr>
+          <w:b/>
+          <w:bCs/>
+        </w:rPr>
+        <w:t>):</w:t>
+      </w:r>
+    </w:p>
+    <w:p>
+      <w:pPr>
+        <w:pStyle w:val="PargrafodaLista"/>
+        <w:numPr>
+          <w:ilvl w:val="0"/>
+          <w:numId w:val="25"/>
+        </w:numPr>
+      </w:pPr>
+      <w:r>
+        <w:t xml:space="preserve">Conjunto de atributos que identificam de forma única os </w:t>
+      </w:r>
+      <w:proofErr w:type="spellStart"/>
+      <w:r>
+        <w:t>tuplos</w:t>
+      </w:r>
+      <w:proofErr w:type="spellEnd"/>
+      <w:r>
+        <w:t xml:space="preserve"> da relação.</w:t>
+      </w:r>
+    </w:p>
+    <w:p/>
+    <w:p>
+      <w:pPr>
+        <w:rPr>
+          <w:b/>
+          <w:bCs/>
+        </w:rPr>
+      </w:pPr>
+      <w:r>
+        <w:rPr>
+          <w:b/>
+          <w:bCs/>
+        </w:rPr>
+        <w:t xml:space="preserve">Chave Candidata (candidate </w:t>
+      </w:r>
+      <w:proofErr w:type="spellStart"/>
+      <w:r>
+        <w:rPr>
+          <w:b/>
+          <w:bCs/>
+        </w:rPr>
+        <w:t>key</w:t>
+      </w:r>
+      <w:proofErr w:type="spellEnd"/>
+      <w:r>
+        <w:rPr>
+          <w:b/>
+          <w:bCs/>
+        </w:rPr>
+        <w:t>):</w:t>
+      </w:r>
+    </w:p>
+    <w:p>
+      <w:pPr>
+        <w:pStyle w:val="PargrafodaLista"/>
+        <w:numPr>
+          <w:ilvl w:val="0"/>
+          <w:numId w:val="25"/>
+        </w:numPr>
+      </w:pPr>
+      <w:proofErr w:type="spellStart"/>
+      <w:r>
+        <w:t>Subconjuunto</w:t>
+      </w:r>
+      <w:proofErr w:type="spellEnd"/>
+      <w:r>
+        <w:t xml:space="preserve"> de atributos de uma </w:t>
+      </w:r>
+      <w:proofErr w:type="spellStart"/>
+      <w:r>
+        <w:t>superchave</w:t>
+      </w:r>
+      <w:proofErr w:type="spellEnd"/>
+      <w:r>
+        <w:t xml:space="preserve"> que não pode ser reduzido sem perder essa qualidade de </w:t>
+      </w:r>
+      <w:proofErr w:type="spellStart"/>
+      <w:r>
+        <w:t>superchave</w:t>
+      </w:r>
+      <w:proofErr w:type="spellEnd"/>
+      <w:r>
+        <w:t>.</w:t>
+      </w:r>
+    </w:p>
+    <w:p/>
+    <w:p>
+      <w:pPr>
+        <w:rPr>
+          <w:b/>
+          <w:bCs/>
+        </w:rPr>
+      </w:pPr>
+      <w:r>
+        <w:rPr>
+          <w:b/>
+          <w:bCs/>
+        </w:rPr>
+        <w:t>Chave Primária (</w:t>
+      </w:r>
+      <w:proofErr w:type="spellStart"/>
+      <w:r>
+        <w:rPr>
+          <w:b/>
+          <w:bCs/>
+        </w:rPr>
+        <w:t>primary</w:t>
+      </w:r>
+      <w:proofErr w:type="spellEnd"/>
+      <w:r>
+        <w:rPr>
+          <w:b/>
+          <w:bCs/>
+        </w:rPr>
+        <w:t xml:space="preserve"> </w:t>
+      </w:r>
+      <w:proofErr w:type="spellStart"/>
+      <w:r>
+        <w:rPr>
+          <w:b/>
+          <w:bCs/>
+        </w:rPr>
+        <w:t>key</w:t>
+      </w:r>
+      <w:proofErr w:type="spellEnd"/>
+      <w:r>
+        <w:rPr>
+          <w:b/>
+          <w:bCs/>
+        </w:rPr>
+        <w:t>):</w:t>
+      </w:r>
+    </w:p>
+    <w:p>
+      <w:pPr>
+        <w:pStyle w:val="PargrafodaLista"/>
+        <w:numPr>
+          <w:ilvl w:val="0"/>
+          <w:numId w:val="25"/>
+        </w:numPr>
+      </w:pPr>
+      <w:r>
+        <w:t>Chave principal selecionada de entre as chaves candidatas.</w:t>
+      </w:r>
+    </w:p>
+    <w:p/>
+    <w:p>
+      <w:pPr>
+        <w:rPr>
+          <w:b/>
+          <w:bCs/>
+        </w:rPr>
+      </w:pPr>
+      <w:r>
+        <w:rPr>
+          <w:b/>
+          <w:bCs/>
+        </w:rPr>
+        <w:t>Chave Única (</w:t>
+      </w:r>
+      <w:proofErr w:type="spellStart"/>
+      <w:r>
+        <w:rPr>
+          <w:b/>
+          <w:bCs/>
+        </w:rPr>
+        <w:t>unique</w:t>
+      </w:r>
+      <w:proofErr w:type="spellEnd"/>
+      <w:r>
+        <w:rPr>
+          <w:b/>
+          <w:bCs/>
+        </w:rPr>
+        <w:t xml:space="preserve"> </w:t>
+      </w:r>
+      <w:proofErr w:type="spellStart"/>
+      <w:r>
+        <w:rPr>
+          <w:b/>
+          <w:bCs/>
+        </w:rPr>
+        <w:t>key</w:t>
+      </w:r>
+      <w:proofErr w:type="spellEnd"/>
+      <w:r>
+        <w:rPr>
+          <w:b/>
+          <w:bCs/>
+        </w:rPr>
+        <w:t>):</w:t>
+      </w:r>
+    </w:p>
+    <w:p>
+      <w:pPr>
+        <w:pStyle w:val="PargrafodaLista"/>
+        <w:numPr>
+          <w:ilvl w:val="0"/>
+          <w:numId w:val="25"/>
+        </w:numPr>
+      </w:pPr>
+      <w:r>
+        <w:t>Chave candidata não eleita como primária.</w:t>
+      </w:r>
+    </w:p>
+    <w:p/>
+    <w:p>
+      <w:pPr>
+        <w:rPr>
+          <w:b/>
+          <w:bCs/>
+        </w:rPr>
+      </w:pPr>
+      <w:r>
+        <w:rPr>
+          <w:b/>
+          <w:bCs/>
+        </w:rPr>
+        <w:t>Chave Estrangeira ou importada (</w:t>
+      </w:r>
+      <w:proofErr w:type="spellStart"/>
+      <w:r>
+        <w:rPr>
+          <w:b/>
+          <w:bCs/>
+        </w:rPr>
+        <w:t>foreign</w:t>
+      </w:r>
+      <w:proofErr w:type="spellEnd"/>
+      <w:r>
+        <w:rPr>
+          <w:b/>
+          <w:bCs/>
+        </w:rPr>
+        <w:t xml:space="preserve"> </w:t>
+      </w:r>
+      <w:proofErr w:type="spellStart"/>
+      <w:r>
+        <w:rPr>
+          <w:b/>
+          <w:bCs/>
+        </w:rPr>
+        <w:t>key</w:t>
+      </w:r>
+      <w:proofErr w:type="spellEnd"/>
+      <w:r>
+        <w:rPr>
+          <w:b/>
+          <w:bCs/>
+        </w:rPr>
+        <w:t>):</w:t>
+      </w:r>
+    </w:p>
+    <w:p>
+      <w:pPr>
+        <w:pStyle w:val="PargrafodaLista"/>
+        <w:numPr>
+          <w:ilvl w:val="0"/>
+          <w:numId w:val="25"/>
+        </w:numPr>
+      </w:pPr>
+      <w:r>
+        <w:t>Conjunto de um ou mais atributos que é a chave primária noutra relação.</w:t>
+      </w:r>
+    </w:p>
+    <w:p/>
+    <w:p>
+      <w:pPr>
+        <w:jc w:val="center"/>
+        <w:rPr>
+          <w:b/>
+          <w:bCs/>
+          <w:sz w:val="28"/>
+          <w:szCs w:val="28"/>
+        </w:rPr>
+      </w:pPr>
+      <w:proofErr w:type="spellStart"/>
+      <w:r>
+        <w:rPr>
+          <w:b/>
+          <w:bCs/>
+          <w:sz w:val="28"/>
+          <w:szCs w:val="28"/>
+        </w:rPr>
+        <w:t>SuperChaves</w:t>
+      </w:r>
+      <w:proofErr w:type="spellEnd"/>
+      <w:r>
+        <w:rPr>
+          <w:b/>
+          <w:bCs/>
+          <w:sz w:val="28"/>
+          <w:szCs w:val="28"/>
+        </w:rPr>
+        <w:t xml:space="preserve"> e Chaves Candidatas</w:t>
+      </w:r>
+    </w:p>
+    <w:p>
+      <w:r>
+        <w:t xml:space="preserve">- Cada relação tem pelo menos uma </w:t>
+      </w:r>
+      <w:proofErr w:type="spellStart"/>
+      <w:r>
+        <w:t>superchave</w:t>
+      </w:r>
+      <w:proofErr w:type="spellEnd"/>
+      <w:r>
+        <w:t>:</w:t>
+      </w:r>
+    </w:p>
+    <w:p>
+      <w:pPr>
+        <w:pStyle w:val="PargrafodaLista"/>
+        <w:numPr>
+          <w:ilvl w:val="0"/>
+          <w:numId w:val="25"/>
+        </w:numPr>
+      </w:pPr>
+      <w:r>
+        <w:t>Conjunto de todos os atributos.</w:t>
+      </w:r>
+    </w:p>
+    <w:p/>
+    <w:p>
+      <w:pPr>
+        <w:rPr>
+          <w:b/>
+          <w:bCs/>
+        </w:rPr>
+      </w:pPr>
+      <w:r>
+        <w:rPr>
+          <w:b/>
+          <w:bCs/>
+        </w:rPr>
+        <w:t>Exemplo:</w:t>
+      </w:r>
+    </w:p>
+    <w:p>
+      <w:pPr>
+        <w:pStyle w:val="PargrafodaLista"/>
+        <w:numPr>
+          <w:ilvl w:val="0"/>
+          <w:numId w:val="25"/>
+        </w:numPr>
+      </w:pPr>
+      <w:proofErr w:type="gramStart"/>
+      <w:r>
+        <w:t>Estudante(</w:t>
+      </w:r>
+      <w:proofErr w:type="gramEnd"/>
+      <w:r>
+        <w:t xml:space="preserve">Nome, Email, </w:t>
+      </w:r>
+      <w:proofErr w:type="spellStart"/>
+      <w:r>
+        <w:t>NMec</w:t>
+      </w:r>
+      <w:proofErr w:type="spellEnd"/>
+      <w:r>
+        <w:t>, Curso)</w:t>
+      </w:r>
+    </w:p>
+    <w:p>
+      <w:r>
+        <w:drawing>
+          <wp:anchor distT="0" distB="0" distL="114300" distR="114300" simplePos="0" relativeHeight="251668480" behindDoc="0" locked="0" layoutInCell="1" allowOverlap="1" wp14:anchorId="4748E835" wp14:editId="67C91E14">
+            <wp:simplePos x="0" y="0"/>
+            <wp:positionH relativeFrom="margin">
+              <wp:align>center</wp:align>
+            </wp:positionH>
+            <wp:positionV relativeFrom="page">
+              <wp:posOffset>8388985</wp:posOffset>
+            </wp:positionV>
+            <wp:extent cx="4649441" cy="1939595"/>
+            <wp:effectExtent l="0" t="0" r="0" b="3810"/>
+            <wp:wrapNone/>
+            <wp:docPr id="1082991644" name="Imagem 1" descr="Uma imagem com texto, captura de ecrã, Tipo de letra, número&#10;&#10;Os conteúdos gerados por IA poderão estar incorretos."/>
+            <wp:cNvGraphicFramePr>
+              <a:graphicFrameLocks xmlns:a="http://schemas.openxmlformats.org/drawingml/2006/main" noChangeAspect="1"/>
+            </wp:cNvGraphicFramePr>
+            <a:graphic xmlns:a="http://schemas.openxmlformats.org/drawingml/2006/main">
+              <a:graphicData uri="http://schemas.openxmlformats.org/drawingml/2006/picture">
+                <pic:pic xmlns:pic="http://schemas.openxmlformats.org/drawingml/2006/picture">
+                  <pic:nvPicPr>
+                    <pic:cNvPr id="1082991644" name="Imagem 1" descr="Uma imagem com texto, captura de ecrã, Tipo de letra, número&#10;&#10;Os conteúdos gerados por IA poderão estar incorretos."/>
+                    <pic:cNvPicPr/>
+                  </pic:nvPicPr>
+                  <pic:blipFill>
+                    <a:blip r:embed="rId26">
+                      <a:extLst>
+                        <a:ext uri="{28A0092B-C50C-407E-A947-70E740481C1C}">
+                          <a14:useLocalDpi xmlns:a14="http://schemas.microsoft.com/office/drawing/2010/main" val="0"/>
+                        </a:ext>
+                      </a:extLst>
+                    </a:blip>
+                    <a:stretch>
+                      <a:fillRect/>
+                    </a:stretch>
+                  </pic:blipFill>
+                  <pic:spPr>
+                    <a:xfrm>
+                      <a:off x="0" y="0"/>
+                      <a:ext cx="4649441" cy="1939595"/>
+                    </a:xfrm>
+                    <a:prstGeom prst="rect">
+                      <a:avLst/>
+                    </a:prstGeom>
+                  </pic:spPr>
+                </pic:pic>
+              </a:graphicData>
+            </a:graphic>
+            <wp14:sizeRelH relativeFrom="margin">
+              <wp14:pctWidth>0</wp14:pctWidth>
+            </wp14:sizeRelH>
+            <wp14:sizeRelV relativeFrom="margin">
+              <wp14:pctHeight>0</wp14:pctHeight>
+            </wp14:sizeRelV>
+          </wp:anchor>
+        </w:drawing>
+      </w:r>
+    </w:p>
+    <w:p/>
+    <w:p/>
+    <w:p/>
+    <w:p/>
+    <w:p>
+      <w:pPr>
+        <w:jc w:val="center"/>
+        <w:rPr>
+          <w:b/>
+          <w:bCs/>
+          <w:sz w:val="28"/>
+          <w:szCs w:val="28"/>
+        </w:rPr>
+      </w:pPr>
+      <w:r>
+        <w:rPr>
+          <w:b/>
+          <w:bCs/>
+          <w:sz w:val="28"/>
+          <w:szCs w:val="28"/>
+        </w:rPr>
+        <w:lastRenderedPageBreak/>
+        <w:t>Chave Primária</w:t>
+      </w:r>
+    </w:p>
+    <w:p>
+      <w:r>
+        <w:t>- A escolha da chave primária (de entre as candidatas) é arbitrária.</w:t>
+      </w:r>
+    </w:p>
+    <w:p>
+      <w:r>
+        <w:t>- As chaves candidatas não eleitas (primária) designam-se como chaves únicas.</w:t>
+      </w:r>
+    </w:p>
+    <w:p>
+      <w:r>
+        <w:t>- A chave primária não pode ter valor NULL.</w:t>
+      </w:r>
+    </w:p>
+    <w:p>
+      <w:r>
+        <w:t>- Recomendação: ter critério na escolha da chave primária. Por exemplo:</w:t>
+      </w:r>
+    </w:p>
+    <w:p>
+      <w:pPr>
+        <w:pStyle w:val="PargrafodaLista"/>
+        <w:numPr>
+          <w:ilvl w:val="0"/>
+          <w:numId w:val="25"/>
+        </w:numPr>
+      </w:pPr>
+      <w:r>
+        <w:t>Elemento “natural” de identificação.</w:t>
+      </w:r>
+    </w:p>
+    <w:p>
+      <w:pPr>
+        <w:pStyle w:val="PargrafodaLista"/>
+        <w:numPr>
+          <w:ilvl w:val="0"/>
+          <w:numId w:val="25"/>
+        </w:numPr>
+      </w:pPr>
+      <w:r>
+        <w:t>Atributo cujo valor nunca (raramente) é alterado.</w:t>
+      </w:r>
+    </w:p>
+    <w:p/>
+    <w:p/>
+    <w:p/>
+    <w:p/>
+    <w:p/>
+    <w:p/>
+    <w:p/>
+    <w:p/>
+    <w:p/>
+    <w:p/>
+    <w:p>
+      <w:pPr>
+        <w:jc w:val="center"/>
+        <w:rPr>
+          <w:b/>
+          <w:bCs/>
+          <w:sz w:val="28"/>
+          <w:szCs w:val="28"/>
+        </w:rPr>
+      </w:pPr>
+      <w:r>
+        <w:drawing>
+          <wp:anchor distT="0" distB="0" distL="114300" distR="114300" simplePos="0" relativeHeight="251669504" behindDoc="0" locked="0" layoutInCell="1" allowOverlap="1" wp14:anchorId="6460B41B" wp14:editId="66B3217C">
+            <wp:simplePos x="0" y="0"/>
+            <wp:positionH relativeFrom="margin">
+              <wp:align>center</wp:align>
+            </wp:positionH>
+            <wp:positionV relativeFrom="page">
+              <wp:posOffset>3421380</wp:posOffset>
+            </wp:positionV>
+            <wp:extent cx="3502660" cy="2321560"/>
+            <wp:effectExtent l="0" t="0" r="2540" b="2540"/>
+            <wp:wrapNone/>
+            <wp:docPr id="1566984090" name="Imagem 1" descr="Uma imagem com texto, captura de ecrã, Tipo de letra, número&#10;&#10;Os conteúdos gerados por IA poderão estar incorretos."/>
+            <wp:cNvGraphicFramePr>
+              <a:graphicFrameLocks xmlns:a="http://schemas.openxmlformats.org/drawingml/2006/main" noChangeAspect="1"/>
+            </wp:cNvGraphicFramePr>
+            <a:graphic xmlns:a="http://schemas.openxmlformats.org/drawingml/2006/main">
+              <a:graphicData uri="http://schemas.openxmlformats.org/drawingml/2006/picture">
+                <pic:pic xmlns:pic="http://schemas.openxmlformats.org/drawingml/2006/picture">
+                  <pic:nvPicPr>
+                    <pic:cNvPr id="1566984090" name="Imagem 1" descr="Uma imagem com texto, captura de ecrã, Tipo de letra, número&#10;&#10;Os conteúdos gerados por IA poderão estar incorretos."/>
+                    <pic:cNvPicPr/>
+                  </pic:nvPicPr>
+                  <pic:blipFill>
+                    <a:blip r:embed="rId27">
+                      <a:extLst>
+                        <a:ext uri="{28A0092B-C50C-407E-A947-70E740481C1C}">
+                          <a14:useLocalDpi xmlns:a14="http://schemas.microsoft.com/office/drawing/2010/main" val="0"/>
+                        </a:ext>
+                      </a:extLst>
+                    </a:blip>
+                    <a:stretch>
+                      <a:fillRect/>
+                    </a:stretch>
+                  </pic:blipFill>
+                  <pic:spPr>
+                    <a:xfrm>
+                      <a:off x="0" y="0"/>
+                      <a:ext cx="3502660" cy="2321560"/>
+                    </a:xfrm>
+                    <a:prstGeom prst="rect">
+                      <a:avLst/>
+                    </a:prstGeom>
+                  </pic:spPr>
+                </pic:pic>
+              </a:graphicData>
+            </a:graphic>
+          </wp:anchor>
+        </w:drawing>
+      </w:r>
+      <w:r>
+        <w:rPr>
+          <w:b/>
+          <w:bCs/>
+          <w:sz w:val="28"/>
+          <w:szCs w:val="28"/>
+        </w:rPr>
+        <w:t>Restrições de Integridade</w:t>
+      </w:r>
+    </w:p>
+    <w:p>
+      <w:r>
+        <w:t>- São regras que visam garantir a integridade dos dados:</w:t>
+      </w:r>
+    </w:p>
+    <w:p>
+      <w:pPr>
+        <w:pStyle w:val="PargrafodaLista"/>
+        <w:numPr>
+          <w:ilvl w:val="0"/>
+          <w:numId w:val="26"/>
+        </w:numPr>
+      </w:pPr>
+      <w:r>
+        <w:t>Devem ser garantidas pelo próprio SGBD.</w:t>
+      </w:r>
+    </w:p>
+    <w:p>
+      <w:pPr>
+        <w:rPr>
+          <w:b/>
+          <w:bCs/>
+        </w:rPr>
+      </w:pPr>
+    </w:p>
+    <w:p>
+      <w:pPr>
+        <w:rPr>
+          <w:b/>
+          <w:bCs/>
+        </w:rPr>
+      </w:pPr>
+      <w:r>
+        <w:rPr>
+          <w:b/>
+          <w:bCs/>
+        </w:rPr>
+        <w:t>Tipos:</w:t>
+      </w:r>
+    </w:p>
+    <w:p>
+      <w:pPr>
+        <w:pStyle w:val="PargrafodaLista"/>
+        <w:numPr>
+          <w:ilvl w:val="0"/>
+          <w:numId w:val="26"/>
+        </w:numPr>
+      </w:pPr>
+      <w:r>
+        <w:t>Domínio – dos atributos:</w:t>
+      </w:r>
+    </w:p>
+    <w:p>
+      <w:pPr>
+        <w:pStyle w:val="PargrafodaLista"/>
+        <w:numPr>
+          <w:ilvl w:val="1"/>
+          <w:numId w:val="26"/>
+        </w:numPr>
+      </w:pPr>
+      <w:r>
+        <w:t>Forma mais elementar de integridade.</w:t>
+      </w:r>
+    </w:p>
+    <w:p>
+      <w:pPr>
+        <w:pStyle w:val="PargrafodaLista"/>
+        <w:numPr>
+          <w:ilvl w:val="1"/>
+          <w:numId w:val="26"/>
+        </w:numPr>
+      </w:pPr>
+      <w:r>
+        <w:t>Os campos devem obedecer ao tipo de dados e às restrições de valores admitidos para um atributo.</w:t>
+      </w:r>
+    </w:p>
+    <w:p>
+      <w:pPr>
+        <w:pStyle w:val="PargrafodaLista"/>
+        <w:numPr>
+          <w:ilvl w:val="0"/>
+          <w:numId w:val="26"/>
+        </w:numPr>
+      </w:pPr>
+      <w:r>
+        <w:t>Entidade:</w:t>
+      </w:r>
+    </w:p>
+    <w:p>
+      <w:pPr>
+        <w:pStyle w:val="PargrafodaLista"/>
+        <w:numPr>
+          <w:ilvl w:val="1"/>
+          <w:numId w:val="26"/>
+        </w:numPr>
+      </w:pPr>
+      <w:r>
+        <w:t xml:space="preserve">Cada </w:t>
+      </w:r>
+      <w:proofErr w:type="spellStart"/>
+      <w:r>
+        <w:t>tuplo</w:t>
+      </w:r>
+      <w:proofErr w:type="spellEnd"/>
+      <w:r>
+        <w:t xml:space="preserve"> deve ser identificado de forma única com recurso a uma chave primária que não se repete e não pode ser </w:t>
+      </w:r>
+      <w:proofErr w:type="spellStart"/>
+      <w:r>
+        <w:t>null</w:t>
+      </w:r>
+      <w:proofErr w:type="spellEnd"/>
+      <w:r>
+        <w:t xml:space="preserve"> (condição de set).</w:t>
+      </w:r>
+    </w:p>
+    <w:p>
+      <w:pPr>
+        <w:pStyle w:val="PargrafodaLista"/>
+        <w:numPr>
+          <w:ilvl w:val="0"/>
+          <w:numId w:val="26"/>
+        </w:numPr>
+      </w:pPr>
+      <w:r>
+        <w:lastRenderedPageBreak/>
+        <w:t>Referencial:</w:t>
+      </w:r>
+    </w:p>
+    <w:p>
+      <w:pPr>
+        <w:pStyle w:val="PargrafodaLista"/>
+        <w:numPr>
+          <w:ilvl w:val="1"/>
+          <w:numId w:val="26"/>
+        </w:numPr>
+      </w:pPr>
+      <w:r>
+        <w:t xml:space="preserve">O valor de uma chave estrangeira ou é </w:t>
+      </w:r>
+      <w:proofErr w:type="spellStart"/>
+      <w:r>
+        <w:t>null</w:t>
+      </w:r>
+      <w:proofErr w:type="spellEnd"/>
+      <w:r>
+        <w:t xml:space="preserve"> ou contém um valor que é chave primária na relação de onde foi importada.</w:t>
+      </w:r>
+    </w:p>
+    <w:p/>
+    <w:p>
+      <w:pPr>
+        <w:jc w:val="center"/>
+        <w:rPr>
+          <w:b/>
+          <w:bCs/>
+          <w:sz w:val="28"/>
+          <w:szCs w:val="28"/>
+        </w:rPr>
+      </w:pPr>
+      <w:r>
+        <w:rPr>
+          <w:b/>
+          <w:bCs/>
+          <w:sz w:val="28"/>
+          <w:szCs w:val="28"/>
+        </w:rPr>
+        <w:t xml:space="preserve">Regras de </w:t>
+      </w:r>
+      <w:proofErr w:type="spellStart"/>
+      <w:r>
+        <w:rPr>
+          <w:b/>
+          <w:bCs/>
+          <w:sz w:val="28"/>
+          <w:szCs w:val="28"/>
+        </w:rPr>
+        <w:t>Codd</w:t>
+      </w:r>
+      <w:proofErr w:type="spellEnd"/>
+    </w:p>
+    <w:p>
+      <w:pPr>
+        <w:rPr>
+          <w:b/>
+          <w:bCs/>
+        </w:rPr>
+      </w:pPr>
+      <w:r>
+        <w:rPr>
+          <w:b/>
+          <w:bCs/>
+        </w:rPr>
+        <w:t>1 – Representação da Informação:</w:t>
+      </w:r>
+    </w:p>
+    <w:p>
+      <w:pPr>
+        <w:pStyle w:val="PargrafodaLista"/>
+        <w:numPr>
+          <w:ilvl w:val="0"/>
+          <w:numId w:val="27"/>
+        </w:numPr>
+      </w:pPr>
+      <w:r>
+        <w:t>Numa base de dados relacional, todos os dados, incluindo o próprio dicionário de dados, são representados de uma só forma, em tabelas bidimensionais.</w:t>
+      </w:r>
+    </w:p>
+    <w:p>
+      <w:pPr>
+        <w:rPr>
+          <w:b/>
+          <w:bCs/>
+        </w:rPr>
+      </w:pPr>
+      <w:r>
+        <w:rPr>
+          <w:b/>
+          <w:bCs/>
+        </w:rPr>
+        <w:t>2 – Acesso garantido:</w:t>
+      </w:r>
+    </w:p>
+    <w:p>
+      <w:pPr>
+        <w:pStyle w:val="PargrafodaLista"/>
+        <w:numPr>
+          <w:ilvl w:val="0"/>
+          <w:numId w:val="27"/>
+        </w:numPr>
+      </w:pPr>
+      <w:r>
+        <w:t>Cada elemento de dados fica bem determinado pela combinação do nome da tabela onde está armazenado, valor da chave primária e respetiva coluna (atributo).</w:t>
+      </w:r>
+    </w:p>
+    <w:p>
+      <w:pPr>
+        <w:rPr>
+          <w:b/>
+          <w:bCs/>
+        </w:rPr>
+      </w:pPr>
+      <w:r>
+        <w:rPr>
+          <w:b/>
+          <w:bCs/>
+        </w:rPr>
+        <w:t>3 – Suporte sistemático de valores nulos (NULL):</w:t>
+      </w:r>
+    </w:p>
+    <w:p>
+      <w:pPr>
+        <w:pStyle w:val="PargrafodaLista"/>
+        <w:numPr>
+          <w:ilvl w:val="0"/>
+          <w:numId w:val="27"/>
+        </w:numPr>
+      </w:pPr>
+      <w:r>
+        <w:t>Valores NULL são suportados para representar informação não disponível ou não aplicável, independentemente do domínio dos respetivos atributos.</w:t>
+      </w:r>
+    </w:p>
+    <w:p>
+      <w:r>
+        <w:rPr>
+          <w:b/>
+          <w:bCs/>
+        </w:rPr>
+        <w:t>4 – Catálogo ativo e disponível:</w:t>
+      </w:r>
+    </w:p>
+    <w:p>
+      <w:pPr>
+        <w:pStyle w:val="PargrafodaLista"/>
+        <w:numPr>
+          <w:ilvl w:val="0"/>
+          <w:numId w:val="27"/>
+        </w:numPr>
+      </w:pPr>
+      <w:r>
+        <w:t xml:space="preserve">Os </w:t>
+      </w:r>
+      <w:proofErr w:type="spellStart"/>
+      <w:r>
+        <w:t>metadados</w:t>
+      </w:r>
+      <w:proofErr w:type="spellEnd"/>
+      <w:r>
+        <w:t xml:space="preserve"> são representados a acedidos da mesma forma que os próprios dados.</w:t>
+      </w:r>
+    </w:p>
+    <w:p>
+      <w:pPr>
+        <w:rPr>
+          <w:b/>
+          <w:bCs/>
+        </w:rPr>
+      </w:pPr>
+      <w:r>
+        <w:rPr>
+          <w:b/>
+          <w:bCs/>
+        </w:rPr>
+        <w:t>5 – Linguagem completa:</w:t>
+      </w:r>
+    </w:p>
+    <w:p>
+      <w:pPr>
+        <w:pStyle w:val="PargrafodaLista"/>
+        <w:numPr>
+          <w:ilvl w:val="0"/>
+          <w:numId w:val="27"/>
+        </w:numPr>
+      </w:pPr>
+      <w:r>
+        <w:t>Apesar de um sistema relacional poder suportar várias linguagens, deverá existir pelo menos uma linguagem com as seguintes características:</w:t>
+      </w:r>
+    </w:p>
+    <w:p>
+      <w:pPr>
+        <w:pStyle w:val="PargrafodaLista"/>
+        <w:numPr>
+          <w:ilvl w:val="1"/>
+          <w:numId w:val="27"/>
+        </w:numPr>
+      </w:pPr>
+      <w:r>
+        <w:t>Manipulação de dados, com possibilidade de utilização interativa ou em programas de aplicação.</w:t>
+      </w:r>
+    </w:p>
+    <w:p>
+      <w:pPr>
+        <w:pStyle w:val="PargrafodaLista"/>
+        <w:numPr>
+          <w:ilvl w:val="1"/>
+          <w:numId w:val="27"/>
+        </w:numPr>
+      </w:pPr>
+      <w:r>
+        <w:t>Definição de dados.</w:t>
+      </w:r>
+    </w:p>
+    <w:p>
+      <w:pPr>
+        <w:pStyle w:val="PargrafodaLista"/>
+        <w:numPr>
+          <w:ilvl w:val="1"/>
+          <w:numId w:val="27"/>
+        </w:numPr>
+      </w:pPr>
+      <w:r>
+        <w:t xml:space="preserve">Definição de </w:t>
+      </w:r>
+      <w:proofErr w:type="spellStart"/>
+      <w:r>
+        <w:t>views</w:t>
+      </w:r>
+      <w:proofErr w:type="spellEnd"/>
+      <w:r>
+        <w:t>.</w:t>
+      </w:r>
+    </w:p>
+    <w:p>
+      <w:pPr>
+        <w:pStyle w:val="PargrafodaLista"/>
+        <w:numPr>
+          <w:ilvl w:val="1"/>
+          <w:numId w:val="27"/>
+        </w:numPr>
+      </w:pPr>
+      <w:r>
+        <w:t>Definição de restrições de integridade.</w:t>
+      </w:r>
+    </w:p>
+    <w:p>
+      <w:pPr>
+        <w:pStyle w:val="PargrafodaLista"/>
+        <w:numPr>
+          <w:ilvl w:val="1"/>
+          <w:numId w:val="27"/>
+        </w:numPr>
+      </w:pPr>
+      <w:r>
+        <w:t>Definição de acessos (autorizações).</w:t>
+      </w:r>
+    </w:p>
+    <w:p>
+      <w:pPr>
+        <w:pStyle w:val="PargrafodaLista"/>
+        <w:numPr>
+          <w:ilvl w:val="1"/>
+          <w:numId w:val="27"/>
+        </w:numPr>
+      </w:pPr>
+      <w:r>
+        <w:t>Manipulação de transações (</w:t>
+      </w:r>
+      <w:proofErr w:type="spellStart"/>
+      <w:r>
+        <w:t>commit</w:t>
+      </w:r>
+      <w:proofErr w:type="spellEnd"/>
+      <w:r>
+        <w:t xml:space="preserve">, </w:t>
+      </w:r>
+      <w:proofErr w:type="spellStart"/>
+      <w:r>
+        <w:t>rollback</w:t>
+      </w:r>
+      <w:proofErr w:type="spellEnd"/>
+      <w:r>
+        <w:t>, etc.).</w:t>
+      </w:r>
+    </w:p>
+    <w:p>
+      <w:pPr>
+        <w:rPr>
+          <w:b/>
+          <w:bCs/>
+        </w:rPr>
+      </w:pPr>
+      <w:r>
+        <w:rPr>
+          <w:b/>
+          <w:bCs/>
+        </w:rPr>
+        <w:t>6 – Regra da atualização de vistas (</w:t>
+      </w:r>
+      <w:proofErr w:type="spellStart"/>
+      <w:r>
+        <w:rPr>
+          <w:b/>
+          <w:bCs/>
+        </w:rPr>
+        <w:t>view</w:t>
+      </w:r>
+      <w:proofErr w:type="spellEnd"/>
+      <w:r>
+        <w:rPr>
+          <w:b/>
+          <w:bCs/>
+        </w:rPr>
+        <w:t>):</w:t>
+      </w:r>
+    </w:p>
+    <w:p>
+      <w:pPr>
+        <w:pStyle w:val="PargrafodaLista"/>
+        <w:numPr>
+          <w:ilvl w:val="0"/>
+          <w:numId w:val="27"/>
+        </w:numPr>
+      </w:pPr>
+      <w:r>
+        <w:t>Numa vista, todos os dados modificados (em atributos atualizáveis) devem ver essas modificações traduzidas nas tabelas base.</w:t>
+      </w:r>
+    </w:p>
+    <w:p/>
+    <w:p>
+      <w:pPr>
+        <w:rPr>
+          <w:b/>
+          <w:bCs/>
+        </w:rPr>
+      </w:pPr>
+      <w:r>
+        <w:rPr>
+          <w:b/>
+          <w:bCs/>
+        </w:rPr>
+        <w:lastRenderedPageBreak/>
+        <w:t>7 – Operações de alto-nível:</w:t>
+      </w:r>
+    </w:p>
+    <w:p>
+      <w:pPr>
+        <w:pStyle w:val="PargrafodaLista"/>
+        <w:numPr>
+          <w:ilvl w:val="0"/>
+          <w:numId w:val="27"/>
+        </w:numPr>
+      </w:pPr>
+      <w:r>
+        <w:t>Capacidade de tratar uma tabela (base ou virtual) como se fosse um simples operando (ou seja, utilização de uma linguagem set-</w:t>
+      </w:r>
+      <w:proofErr w:type="spellStart"/>
+      <w:r>
+        <w:t>oriented</w:t>
+      </w:r>
+      <w:proofErr w:type="spellEnd"/>
+      <w:r>
+        <w:t>), tanto em operações de consulta como de atualização ou eliminação.</w:t>
+      </w:r>
+    </w:p>
+    <w:p>
+      <w:pPr>
+        <w:rPr>
+          <w:b/>
+          <w:bCs/>
+        </w:rPr>
+      </w:pPr>
+      <w:r>
+        <w:rPr>
+          <w:b/>
+          <w:bCs/>
+        </w:rPr>
+        <w:t>8 – Independência física dos dados:</w:t>
+      </w:r>
+    </w:p>
+    <w:p>
+      <w:pPr>
+        <w:pStyle w:val="PargrafodaLista"/>
+        <w:numPr>
+          <w:ilvl w:val="0"/>
+          <w:numId w:val="27"/>
+        </w:numPr>
+      </w:pPr>
+      <w:r>
+        <w:t>Alterações na organização física dos ficheiros da base de dados ou nos métodos de acesso a esses ficheiros (nível interno) não devem afetar o nível lógico.</w:t>
+      </w:r>
+    </w:p>
+    <w:p>
+      <w:pPr>
+        <w:rPr>
+          <w:b/>
+          <w:bCs/>
+        </w:rPr>
+      </w:pPr>
+      <w:r>
+        <w:rPr>
+          <w:b/>
+          <w:bCs/>
+        </w:rPr>
+        <w:t>9 – Independência lógica dos dados:</w:t>
+      </w:r>
+    </w:p>
+    <w:p>
+      <w:pPr>
+        <w:pStyle w:val="PargrafodaLista"/>
+        <w:numPr>
+          <w:ilvl w:val="0"/>
+          <w:numId w:val="27"/>
+        </w:numPr>
+      </w:pPr>
+      <w:r>
+        <w:t>Alterações no esquema da base de dados (nível lógico), que não envolvam remoção de elementos, não devem afetar o nível externo.</w:t>
+      </w:r>
+    </w:p>
+    <w:p>
+      <w:pPr>
+        <w:rPr>
+          <w:b/>
+          <w:bCs/>
+        </w:rPr>
+      </w:pPr>
+      <w:r>
+        <w:rPr>
+          <w:b/>
+          <w:bCs/>
+        </w:rPr>
+        <w:t>10 – Restrições de integridade:</w:t>
+      </w:r>
+    </w:p>
+    <w:p>
+      <w:pPr>
+        <w:pStyle w:val="PargrafodaLista"/>
+        <w:numPr>
+          <w:ilvl w:val="0"/>
+          <w:numId w:val="27"/>
+        </w:numPr>
+      </w:pPr>
+      <w:r>
+        <w:t>As restrições de integridade devem poder ser especificadas numa linguagem relacional, independentemente dos programas de aplicação, e armazenadas no dicionário de dados.</w:t>
+      </w:r>
+    </w:p>
+    <w:p>
+      <w:pPr>
+        <w:rPr>
+          <w:b/>
+          <w:bCs/>
+        </w:rPr>
+      </w:pPr>
+      <w:r>
+        <w:rPr>
+          <w:b/>
+          <w:bCs/>
+        </w:rPr>
+        <w:t>11 – Independência da localização:</w:t>
+      </w:r>
+    </w:p>
+    <w:p>
+      <w:pPr>
+        <w:pStyle w:val="PargrafodaLista"/>
+        <w:numPr>
+          <w:ilvl w:val="0"/>
+          <w:numId w:val="27"/>
+        </w:numPr>
+      </w:pPr>
+      <w:r>
+        <w:t>O facto de uma base de dados estar centralizada numa máquina, ou distribuída por várias máquinas, não deve repercutir-se ao nível da manipulação dos dados.</w:t>
+      </w:r>
+    </w:p>
+    <w:p>
+      <w:pPr>
+        <w:rPr>
+          <w:b/>
+          <w:bCs/>
+        </w:rPr>
+      </w:pPr>
+      <w:r>
+        <w:rPr>
+          <w:b/>
+          <w:bCs/>
+        </w:rPr>
+        <w:t>12 – Não subversão:</w:t>
+      </w:r>
+    </w:p>
+    <w:p>
+      <w:pPr>
+        <w:pStyle w:val="PargrafodaLista"/>
+        <w:numPr>
+          <w:ilvl w:val="0"/>
+          <w:numId w:val="27"/>
+        </w:numPr>
+      </w:pPr>
+      <w:r>
+        <w:t>Se existir no sistema uma linguagem de mais baixo-nível (tipo record-</w:t>
+      </w:r>
+      <w:proofErr w:type="spellStart"/>
+      <w:r>
+        <w:t>oriented</w:t>
+      </w:r>
+      <w:proofErr w:type="spellEnd"/>
+      <w:r>
+        <w:t>), ela não deverá permitir ultrapassar as restrições de integridade e segurança.</w:t>
+      </w:r>
+    </w:p>
+    <w:p/>
+    <w:p>
+      <w:pPr>
+        <w:jc w:val="center"/>
+        <w:rPr>
+          <w:b/>
+          <w:bCs/>
+          <w:sz w:val="28"/>
+          <w:szCs w:val="28"/>
+        </w:rPr>
+      </w:pPr>
+      <w:r>
+        <w:rPr>
+          <w:b/>
+          <w:bCs/>
+          <w:sz w:val="28"/>
+          <w:szCs w:val="28"/>
+        </w:rPr>
+        <w:t>Conversão do DER em Modelo Relacional</w:t>
+      </w:r>
+    </w:p>
+    <w:p>
+      <w:r>
+        <w:t>- Um desenho conceptual de uma base de dados, utilizando DER, pode ser representado por intermédio de um conjunto de relações (tabelas).</w:t>
+      </w:r>
+    </w:p>
+    <w:p>
+      <w:r>
+        <w:t>- Cada conjunto de entidades e relações do DER vai gerar uma única relação (tabela) com o nome do respetivo conjunto.</w:t>
+      </w:r>
+    </w:p>
+    <w:p/>
+    <w:p>
+      <w:pPr>
+        <w:rPr>
+          <w:b/>
+          <w:bCs/>
+        </w:rPr>
+      </w:pPr>
+      <w:proofErr w:type="spellStart"/>
+      <w:r>
+        <w:rPr>
+          <w:b/>
+          <w:bCs/>
+        </w:rPr>
+        <w:t>Mapping</w:t>
+      </w:r>
+      <w:proofErr w:type="spellEnd"/>
+      <w:r>
+        <w:rPr>
+          <w:b/>
+          <w:bCs/>
+        </w:rPr>
+        <w:t xml:space="preserve"> </w:t>
+      </w:r>
+      <w:proofErr w:type="spellStart"/>
+      <w:r>
+        <w:rPr>
+          <w:b/>
+          <w:bCs/>
+        </w:rPr>
+        <w:t>Process</w:t>
+      </w:r>
+      <w:proofErr w:type="spellEnd"/>
+      <w:r>
+        <w:rPr>
+          <w:b/>
+          <w:bCs/>
+        </w:rPr>
+        <w:t>:</w:t>
+      </w:r>
+    </w:p>
+    <w:p>
+      <w:pPr>
+        <w:pStyle w:val="PargrafodaLista"/>
+        <w:numPr>
+          <w:ilvl w:val="0"/>
+          <w:numId w:val="27"/>
+        </w:numPr>
+      </w:pPr>
+      <w:r>
+        <w:t>Vamos seguir um conjunto de regras.</w:t>
+      </w:r>
+    </w:p>
+    <w:p/>
+    <w:p/>
+    <w:p/>
+    <w:p/>
+    <w:p/>
+    <w:p/>
+    <w:p/>
+    <w:p/>
+    <w:p/>
+    <w:p/>
+    <w:p/>
+    <w:p/>
+    <w:p>
+      <w:pPr>
+        <w:jc w:val="center"/>
+        <w:rPr>
+          <w:b/>
+          <w:bCs/>
+          <w:sz w:val="28"/>
+          <w:szCs w:val="28"/>
+        </w:rPr>
+      </w:pPr>
+      <w:r>
+        <w:drawing>
+          <wp:anchor distT="0" distB="0" distL="114300" distR="114300" simplePos="0" relativeHeight="251670528" behindDoc="0" locked="0" layoutInCell="1" allowOverlap="1" wp14:anchorId="572F64C4" wp14:editId="51F0F65F">
+            <wp:simplePos x="0" y="0"/>
+            <wp:positionH relativeFrom="margin">
+              <wp:align>center</wp:align>
+            </wp:positionH>
+            <wp:positionV relativeFrom="page">
+              <wp:posOffset>327660</wp:posOffset>
+            </wp:positionV>
+            <wp:extent cx="4000500" cy="3637915"/>
+            <wp:effectExtent l="0" t="0" r="0" b="635"/>
+            <wp:wrapNone/>
+            <wp:docPr id="1528843619" name="Imagem 1" descr="Uma imagem com texto, diagrama, file, padrão&#10;&#10;Os conteúdos gerados por IA poderão estar incorretos."/>
+            <wp:cNvGraphicFramePr>
+              <a:graphicFrameLocks xmlns:a="http://schemas.openxmlformats.org/drawingml/2006/main" noChangeAspect="1"/>
+            </wp:cNvGraphicFramePr>
+            <a:graphic xmlns:a="http://schemas.openxmlformats.org/drawingml/2006/main">
+              <a:graphicData uri="http://schemas.openxmlformats.org/drawingml/2006/picture">
+                <pic:pic xmlns:pic="http://schemas.openxmlformats.org/drawingml/2006/picture">
+                  <pic:nvPicPr>
+                    <pic:cNvPr id="1528843619" name="Imagem 1" descr="Uma imagem com texto, diagrama, file, padrão&#10;&#10;Os conteúdos gerados por IA poderão estar incorretos."/>
+                    <pic:cNvPicPr/>
+                  </pic:nvPicPr>
+                  <pic:blipFill>
+                    <a:blip r:embed="rId28">
+                      <a:extLst>
+                        <a:ext uri="{28A0092B-C50C-407E-A947-70E740481C1C}">
+                          <a14:useLocalDpi xmlns:a14="http://schemas.microsoft.com/office/drawing/2010/main" val="0"/>
+                        </a:ext>
+                      </a:extLst>
+                    </a:blip>
+                    <a:stretch>
+                      <a:fillRect/>
+                    </a:stretch>
+                  </pic:blipFill>
+                  <pic:spPr>
+                    <a:xfrm>
+                      <a:off x="0" y="0"/>
+                      <a:ext cx="4000500" cy="3637915"/>
+                    </a:xfrm>
+                    <a:prstGeom prst="rect">
+                      <a:avLst/>
+                    </a:prstGeom>
+                  </pic:spPr>
+                </pic:pic>
+              </a:graphicData>
+            </a:graphic>
+          </wp:anchor>
+        </w:drawing>
+      </w:r>
+      <w:r>
+        <w:rPr>
+          <w:b/>
+          <w:bCs/>
+          <w:sz w:val="28"/>
+          <w:szCs w:val="28"/>
+        </w:rPr>
+        <w:t>DER para Relacional – passo 1</w:t>
+      </w:r>
+    </w:p>
+    <w:p>
+      <w:r>
+        <w:t>- Para cada entidade regular E do esquema ER, criar uma relação (tabela) R e incluir todos os atributos de E.</w:t>
+      </w:r>
+    </w:p>
+    <w:p>
+      <w:r>
+        <w:t>- Incluir os atributos compostos como elementos singulares.</w:t>
+      </w:r>
+    </w:p>
+    <w:p>
+      <w:r>
+        <w:t>- Selecionar uma das chaves de E para chave primária de R.</w:t>
+      </w:r>
+    </w:p>
+    <w:p/>
+    <w:p>
+      <w:r>
+        <w:drawing>
+          <wp:anchor distT="0" distB="0" distL="114300" distR="114300" simplePos="0" relativeHeight="251671552" behindDoc="0" locked="0" layoutInCell="1" allowOverlap="1" wp14:anchorId="6D906150" wp14:editId="6FEFCFFC">
+            <wp:simplePos x="0" y="0"/>
+            <wp:positionH relativeFrom="margin">
+              <wp:align>center</wp:align>
+            </wp:positionH>
+            <wp:positionV relativeFrom="page">
+              <wp:posOffset>6545580</wp:posOffset>
+            </wp:positionV>
+            <wp:extent cx="5013325" cy="1802241"/>
+            <wp:effectExtent l="0" t="0" r="0" b="7620"/>
+            <wp:wrapNone/>
+            <wp:docPr id="182267306" name="Imagem 1" descr="Uma imagem com texto, captura de ecrã, Tipo de letra, número&#10;&#10;Os conteúdos gerados por IA poderão estar incorretos."/>
+            <wp:cNvGraphicFramePr>
+              <a:graphicFrameLocks xmlns:a="http://schemas.openxmlformats.org/drawingml/2006/main" noChangeAspect="1"/>
+            </wp:cNvGraphicFramePr>
+            <a:graphic xmlns:a="http://schemas.openxmlformats.org/drawingml/2006/main">
+              <a:graphicData uri="http://schemas.openxmlformats.org/drawingml/2006/picture">
+                <pic:pic xmlns:pic="http://schemas.openxmlformats.org/drawingml/2006/picture">
+                  <pic:nvPicPr>
+                    <pic:cNvPr id="182267306" name="Imagem 1" descr="Uma imagem com texto, captura de ecrã, Tipo de letra, número&#10;&#10;Os conteúdos gerados por IA poderão estar incorretos."/>
+                    <pic:cNvPicPr/>
+                  </pic:nvPicPr>
+                  <pic:blipFill>
+                    <a:blip r:embed="rId29">
+                      <a:extLst>
+                        <a:ext uri="{28A0092B-C50C-407E-A947-70E740481C1C}">
+                          <a14:useLocalDpi xmlns:a14="http://schemas.microsoft.com/office/drawing/2010/main" val="0"/>
+                        </a:ext>
+                      </a:extLst>
+                    </a:blip>
+                    <a:stretch>
+                      <a:fillRect/>
+                    </a:stretch>
+                  </pic:blipFill>
+                  <pic:spPr>
+                    <a:xfrm>
+                      <a:off x="0" y="0"/>
+                      <a:ext cx="5013325" cy="1802241"/>
+                    </a:xfrm>
+                    <a:prstGeom prst="rect">
+                      <a:avLst/>
+                    </a:prstGeom>
+                  </pic:spPr>
+                </pic:pic>
+              </a:graphicData>
+            </a:graphic>
+            <wp14:sizeRelH relativeFrom="margin">
+              <wp14:pctWidth>0</wp14:pctWidth>
+            </wp14:sizeRelH>
+            <wp14:sizeRelV relativeFrom="margin">
+              <wp14:pctHeight>0</wp14:pctHeight>
+            </wp14:sizeRelV>
+          </wp:anchor>
+        </w:drawing>
+      </w:r>
+    </w:p>
+    <w:p/>
+    <w:p/>
+    <w:p/>
+    <w:p/>
+    <w:p/>
+    <w:p/>
+    <w:p/>
+    <w:p/>
+    <w:p/>
+    <w:p>
+      <w:pPr>
+        <w:jc w:val="center"/>
+        <w:rPr>
+          <w:b/>
+          <w:bCs/>
+          <w:sz w:val="28"/>
+          <w:szCs w:val="28"/>
+        </w:rPr>
+      </w:pPr>
+      <w:r>
+        <w:rPr>
+          <w:b/>
+          <w:bCs/>
+          <w:sz w:val="28"/>
+          <w:szCs w:val="28"/>
+        </w:rPr>
+        <w:lastRenderedPageBreak/>
+        <w:t>DER para Relacional – passo 2</w:t>
+      </w:r>
+    </w:p>
+    <w:p>
+      <w:r>
+        <w:t>- Cada entidade fraca W do esquema ER é representada por uma relação (tabela) R que inclui os seus atributos, assim como a chave primária da entidade dominante E que passará a ser chave estrangeira em R.</w:t>
+      </w:r>
+    </w:p>
+    <w:p>
+      <w:r>
+        <w:t>- Incluir os atributos compostos de W, caso existam, como elementos</w:t>
+      </w:r>
+      <w:r>
+        <w:t xml:space="preserve"> singulares.</w:t>
+      </w:r>
+    </w:p>
+    <w:p>
+      <w:r>
+        <w:t xml:space="preserve">- A chave primária de R é a combinação da chave primária de E </w:t>
+      </w:r>
+      <w:proofErr w:type="spellStart"/>
+      <w:proofErr w:type="gramStart"/>
+      <w:r>
+        <w:t>e</w:t>
+      </w:r>
+      <w:proofErr w:type="spellEnd"/>
+      <w:r>
+        <w:t xml:space="preserve">  da</w:t>
+      </w:r>
+      <w:proofErr w:type="gramEnd"/>
+      <w:r>
+        <w:t xml:space="preserve"> chave parcial de W.</w:t>
+      </w:r>
+    </w:p>
+    <w:p/>
+    <w:p/>
+    <w:p/>
+    <w:p/>
+    <w:p/>
+    <w:p>
+      <w:pPr>
+        <w:jc w:val="center"/>
+        <w:rPr>
+          <w:b/>
+          <w:bCs/>
+          <w:sz w:val="28"/>
+          <w:szCs w:val="28"/>
+        </w:rPr>
+      </w:pPr>
+      <w:r>
+        <w:drawing>
+          <wp:anchor distT="0" distB="0" distL="114300" distR="114300" simplePos="0" relativeHeight="251672576" behindDoc="0" locked="0" layoutInCell="1" allowOverlap="1" wp14:anchorId="3A5CE471" wp14:editId="45607ED9">
+            <wp:simplePos x="0" y="0"/>
+            <wp:positionH relativeFrom="margin">
+              <wp:align>center</wp:align>
+            </wp:positionH>
+            <wp:positionV relativeFrom="page">
+              <wp:posOffset>3359785</wp:posOffset>
+            </wp:positionV>
+            <wp:extent cx="3828699" cy="669932"/>
+            <wp:effectExtent l="0" t="0" r="635" b="0"/>
+            <wp:wrapNone/>
+            <wp:docPr id="1182889072" name="Imagem 1" descr="Uma imagem com texto, Tipo de letra, captura de ecrã, file&#10;&#10;Os conteúdos gerados por IA poderão estar incorretos."/>
+            <wp:cNvGraphicFramePr>
+              <a:graphicFrameLocks xmlns:a="http://schemas.openxmlformats.org/drawingml/2006/main" noChangeAspect="1"/>
+            </wp:cNvGraphicFramePr>
+            <a:graphic xmlns:a="http://schemas.openxmlformats.org/drawingml/2006/main">
+              <a:graphicData uri="http://schemas.openxmlformats.org/drawingml/2006/picture">
+                <pic:pic xmlns:pic="http://schemas.openxmlformats.org/drawingml/2006/picture">
+                  <pic:nvPicPr>
+                    <pic:cNvPr id="1182889072" name="Imagem 1" descr="Uma imagem com texto, Tipo de letra, captura de ecrã, file&#10;&#10;Os conteúdos gerados por IA poderão estar incorretos."/>
+                    <pic:cNvPicPr/>
+                  </pic:nvPicPr>
+                  <pic:blipFill>
+                    <a:blip r:embed="rId30">
+                      <a:extLst>
+                        <a:ext uri="{28A0092B-C50C-407E-A947-70E740481C1C}">
+                          <a14:useLocalDpi xmlns:a14="http://schemas.microsoft.com/office/drawing/2010/main" val="0"/>
+                        </a:ext>
+                      </a:extLst>
+                    </a:blip>
+                    <a:stretch>
+                      <a:fillRect/>
+                    </a:stretch>
+                  </pic:blipFill>
+                  <pic:spPr>
+                    <a:xfrm>
+                      <a:off x="0" y="0"/>
+                      <a:ext cx="3828699" cy="669932"/>
+                    </a:xfrm>
+                    <a:prstGeom prst="rect">
+                      <a:avLst/>
+                    </a:prstGeom>
+                  </pic:spPr>
+                </pic:pic>
+              </a:graphicData>
+            </a:graphic>
+            <wp14:sizeRelH relativeFrom="margin">
+              <wp14:pctWidth>0</wp14:pctWidth>
+            </wp14:sizeRelH>
+            <wp14:sizeRelV relativeFrom="margin">
+              <wp14:pctHeight>0</wp14:pctHeight>
+            </wp14:sizeRelV>
+          </wp:anchor>
+        </w:drawing>
+      </w:r>
+      <w:r>
+        <w:rPr>
+          <w:b/>
+          <w:bCs/>
+          <w:sz w:val="28"/>
+          <w:szCs w:val="28"/>
+        </w:rPr>
+        <w:t>DER para Relacional – passo 3</w:t>
+      </w:r>
+    </w:p>
+    <w:p>
+      <w:r>
+        <w:t>- Para cada relacionamento 1:1 do esquema ER, envolvendo as relações S e T:</w:t>
+      </w:r>
+    </w:p>
+    <w:p>
+      <w:pPr>
+        <w:pStyle w:val="PargrafodaLista"/>
+        <w:numPr>
+          <w:ilvl w:val="0"/>
+          <w:numId w:val="27"/>
+        </w:numPr>
+      </w:pPr>
+      <w:r>
+        <w:t>Escolher uma das relações, digamos S, e incluir como chave estrangeira, a chave primária da outra relação.</w:t>
+      </w:r>
+    </w:p>
+    <w:p>
+      <w:pPr>
+        <w:pStyle w:val="PargrafodaLista"/>
+        <w:numPr>
+          <w:ilvl w:val="0"/>
+          <w:numId w:val="27"/>
+        </w:numPr>
+      </w:pPr>
+      <w:r>
+        <w:t>Incluir em S eventuais atributos do relacionamento.</w:t>
+      </w:r>
+    </w:p>
+    <w:p>
+      <w:pPr>
+        <w:pStyle w:val="PargrafodaLista"/>
+        <w:numPr>
+          <w:ilvl w:val="0"/>
+          <w:numId w:val="27"/>
+        </w:numPr>
+      </w:pPr>
+      <w:r>
+        <w:t>Devemos escolher como S uma relação com participação total.</w:t>
+      </w:r>
+    </w:p>
+    <w:p/>
+    <w:p>
+      <w:r>
+        <w:drawing>
+          <wp:inline distT="0" distB="0" distL="0" distR="0" wp14:anchorId="660FEBB2" wp14:editId="55A9F3BB">
+            <wp:extent cx="5400040" cy="1624330"/>
+            <wp:effectExtent l="0" t="0" r="0" b="0"/>
+            <wp:docPr id="570780028" name="Imagem 1" descr="Uma imagem com texto, Tipo de letra, captura de ecrã, branco&#10;&#10;Os conteúdos gerados por IA poderão estar incorretos."/>
+            <wp:cNvGraphicFramePr>
+              <a:graphicFrameLocks xmlns:a="http://schemas.openxmlformats.org/drawingml/2006/main" noChangeAspect="1"/>
+            </wp:cNvGraphicFramePr>
+            <a:graphic xmlns:a="http://schemas.openxmlformats.org/drawingml/2006/main">
+              <a:graphicData uri="http://schemas.openxmlformats.org/drawingml/2006/picture">
+                <pic:pic xmlns:pic="http://schemas.openxmlformats.org/drawingml/2006/picture">
+                  <pic:nvPicPr>
+                    <pic:cNvPr id="570780028" name="Imagem 1" descr="Uma imagem com texto, Tipo de letra, captura de ecrã, branco&#10;&#10;Os conteúdos gerados por IA poderão estar incorretos."/>
+                    <pic:cNvPicPr/>
+                  </pic:nvPicPr>
+                  <pic:blipFill>
+                    <a:blip r:embed="rId31"/>
+                    <a:stretch>
+                      <a:fillRect/>
+                    </a:stretch>
+                  </pic:blipFill>
+                  <pic:spPr>
+                    <a:xfrm>
+                      <a:off x="0" y="0"/>
+                      <a:ext cx="5400040" cy="1624330"/>
+                    </a:xfrm>
+                    <a:prstGeom prst="rect">
+                      <a:avLst/>
+                    </a:prstGeom>
+                  </pic:spPr>
+                </pic:pic>
+              </a:graphicData>
+            </a:graphic>
+          </wp:inline>
+        </w:drawing>
+      </w:r>
+    </w:p>
+    <w:p/>
+    <w:p/>
+    <w:p/>
+    <w:p/>
+    <w:p/>
+    <w:p>
+      <w:pPr>
+        <w:jc w:val="center"/>
+        <w:rPr>
+          <w:b/>
+          <w:bCs/>
+          <w:sz w:val="28"/>
+          <w:szCs w:val="28"/>
+        </w:rPr>
+      </w:pPr>
+      <w:r>
+        <w:rPr>
+          <w:b/>
+          <w:bCs/>
+          <w:sz w:val="28"/>
+          <w:szCs w:val="28"/>
+        </w:rPr>
+        <w:lastRenderedPageBreak/>
+        <w:t>DER para Relacional – passo 4</w:t>
+      </w:r>
+    </w:p>
+    <w:p>
+      <w:r>
+        <w:t xml:space="preserve">- Para cada relacionamento </w:t>
+      </w:r>
+      <w:proofErr w:type="gramStart"/>
+      <w:r>
+        <w:t>1:N</w:t>
+      </w:r>
+      <w:proofErr w:type="gramEnd"/>
+      <w:r>
+        <w:t xml:space="preserve"> do esquema ER, envolvendo as relações S e T:</w:t>
+      </w:r>
+    </w:p>
+    <w:p>
+      <w:pPr>
+        <w:pStyle w:val="PargrafodaLista"/>
+        <w:numPr>
+          <w:ilvl w:val="0"/>
+          <w:numId w:val="28"/>
+        </w:numPr>
+      </w:pPr>
+      <w:r>
+        <w:t>Escolher como S a relação que representa a entidade do lado N e como T a que representa a entidade do lado 1.</w:t>
+      </w:r>
+    </w:p>
+    <w:p>
+      <w:pPr>
+        <w:pStyle w:val="PargrafodaLista"/>
+        <w:numPr>
+          <w:ilvl w:val="0"/>
+          <w:numId w:val="28"/>
+        </w:numPr>
+      </w:pPr>
+      <w:r>
+        <w:t>Incluir em S, como chave estrangeira, a chave primária da relação T.</w:t>
+      </w:r>
+    </w:p>
+    <w:p>
+      <w:pPr>
+        <w:pStyle w:val="PargrafodaLista"/>
+        <w:numPr>
+          <w:ilvl w:val="0"/>
+          <w:numId w:val="28"/>
+        </w:numPr>
+      </w:pPr>
+      <w:r>
+        <w:t>Incluir os atributos do relacionamento em S.</w:t>
+      </w:r>
+    </w:p>
+    <w:p/>
+    <w:p>
+      <w:r>
+        <w:drawing>
+          <wp:inline distT="0" distB="0" distL="0" distR="0" wp14:anchorId="55BD56A5" wp14:editId="5CF7454A">
+            <wp:extent cx="5400040" cy="1544320"/>
+            <wp:effectExtent l="0" t="0" r="0" b="0"/>
+            <wp:docPr id="1666509752" name="Imagem 1" descr="Uma imagem com texto, diagrama, file, captura de ecrã&#10;&#10;Os conteúdos gerados por IA poderão estar incorretos."/>
+            <wp:cNvGraphicFramePr>
+              <a:graphicFrameLocks xmlns:a="http://schemas.openxmlformats.org/drawingml/2006/main" noChangeAspect="1"/>
+            </wp:cNvGraphicFramePr>
+            <a:graphic xmlns:a="http://schemas.openxmlformats.org/drawingml/2006/main">
+              <a:graphicData uri="http://schemas.openxmlformats.org/drawingml/2006/picture">
+                <pic:pic xmlns:pic="http://schemas.openxmlformats.org/drawingml/2006/picture">
+                  <pic:nvPicPr>
+                    <pic:cNvPr id="1666509752" name="Imagem 1" descr="Uma imagem com texto, diagrama, file, captura de ecrã&#10;&#10;Os conteúdos gerados por IA poderão estar incorretos."/>
+                    <pic:cNvPicPr/>
+                  </pic:nvPicPr>
+                  <pic:blipFill>
+                    <a:blip r:embed="rId32"/>
+                    <a:stretch>
+                      <a:fillRect/>
+                    </a:stretch>
+                  </pic:blipFill>
+                  <pic:spPr>
+                    <a:xfrm>
+                      <a:off x="0" y="0"/>
+                      <a:ext cx="5400040" cy="1544320"/>
+                    </a:xfrm>
+                    <a:prstGeom prst="rect">
+                      <a:avLst/>
+                    </a:prstGeom>
+                  </pic:spPr>
+                </pic:pic>
+              </a:graphicData>
+            </a:graphic>
+          </wp:inline>
+        </w:drawing>
+      </w:r>
+    </w:p>
+    <w:p/>
+    <w:p>
+      <w:pPr>
+        <w:jc w:val="center"/>
+        <w:rPr>
+          <w:b/>
+          <w:bCs/>
+          <w:sz w:val="28"/>
+          <w:szCs w:val="28"/>
+        </w:rPr>
+      </w:pPr>
+      <w:r>
+        <w:rPr>
+          <w:b/>
+          <w:bCs/>
+          <w:sz w:val="28"/>
+          <w:szCs w:val="28"/>
+        </w:rPr>
+        <w:t>DER para Relacional – passo 5</w:t>
+      </w:r>
+    </w:p>
+    <w:p>
+      <w:r>
+        <w:t xml:space="preserve">- Para cada relacionamento N:M do esquema ER, </w:t>
+      </w:r>
+      <w:proofErr w:type="gramStart"/>
+      <w:r>
+        <w:t>criar uma nova</w:t>
+      </w:r>
+      <w:proofErr w:type="gramEnd"/>
+      <w:r>
+        <w:t xml:space="preserve"> relação (tabela) R:</w:t>
+      </w:r>
+    </w:p>
+    <w:p>
+      <w:pPr>
+        <w:pStyle w:val="PargrafodaLista"/>
+        <w:numPr>
+          <w:ilvl w:val="0"/>
+          <w:numId w:val="29"/>
+        </w:numPr>
+      </w:pPr>
+      <w:r>
+        <w:t>Incluir como chave estrangeira as chaves primárias das relações que participam em R.</w:t>
+      </w:r>
+    </w:p>
+    <w:p>
+      <w:pPr>
+        <w:pStyle w:val="PargrafodaLista"/>
+        <w:numPr>
+          <w:ilvl w:val="0"/>
+          <w:numId w:val="29"/>
+        </w:numPr>
+      </w:pPr>
+      <w:r>
+        <w:t>Estas chaves combinadas formarão a chave primária da relação R.</w:t>
+      </w:r>
+    </w:p>
+    <w:p>
+      <w:pPr>
+        <w:pStyle w:val="PargrafodaLista"/>
+        <w:numPr>
+          <w:ilvl w:val="0"/>
+          <w:numId w:val="29"/>
+        </w:numPr>
+      </w:pPr>
+      <w:r>
+        <w:t>Incluir os atributos do relacionamento em R.</w:t>
+      </w:r>
+    </w:p>
+    <w:p>
+      <w:r>
+        <w:drawing>
+          <wp:anchor distT="0" distB="0" distL="114300" distR="114300" simplePos="0" relativeHeight="251673600" behindDoc="0" locked="0" layoutInCell="1" allowOverlap="1" wp14:anchorId="62000C0B" wp14:editId="23D55EE8">
+            <wp:simplePos x="0" y="0"/>
+            <wp:positionH relativeFrom="margin">
+              <wp:align>center</wp:align>
+            </wp:positionH>
+            <wp:positionV relativeFrom="page">
+              <wp:posOffset>7071360</wp:posOffset>
+            </wp:positionV>
+            <wp:extent cx="3731260" cy="1363980"/>
+            <wp:effectExtent l="0" t="0" r="2540" b="7620"/>
+            <wp:wrapNone/>
+            <wp:docPr id="950474854" name="Imagem 1" descr="Uma imagem com texto, captura de ecrã, Tipo de letra, diagrama&#10;&#10;Os conteúdos gerados por IA poderão estar incorretos."/>
+            <wp:cNvGraphicFramePr>
+              <a:graphicFrameLocks xmlns:a="http://schemas.openxmlformats.org/drawingml/2006/main" noChangeAspect="1"/>
+            </wp:cNvGraphicFramePr>
+            <a:graphic xmlns:a="http://schemas.openxmlformats.org/drawingml/2006/main">
+              <a:graphicData uri="http://schemas.openxmlformats.org/drawingml/2006/picture">
+                <pic:pic xmlns:pic="http://schemas.openxmlformats.org/drawingml/2006/picture">
+                  <pic:nvPicPr>
+                    <pic:cNvPr id="950474854" name="Imagem 1" descr="Uma imagem com texto, captura de ecrã, Tipo de letra, diagrama&#10;&#10;Os conteúdos gerados por IA poderão estar incorretos."/>
+                    <pic:cNvPicPr/>
+                  </pic:nvPicPr>
+                  <pic:blipFill>
+                    <a:blip r:embed="rId33">
+                      <a:extLst>
+                        <a:ext uri="{28A0092B-C50C-407E-A947-70E740481C1C}">
+                          <a14:useLocalDpi xmlns:a14="http://schemas.microsoft.com/office/drawing/2010/main" val="0"/>
+                        </a:ext>
+                      </a:extLst>
+                    </a:blip>
+                    <a:stretch>
+                      <a:fillRect/>
+                    </a:stretch>
+                  </pic:blipFill>
+                  <pic:spPr>
+                    <a:xfrm>
+                      <a:off x="0" y="0"/>
+                      <a:ext cx="3731260" cy="1363980"/>
+                    </a:xfrm>
+                    <a:prstGeom prst="rect">
+                      <a:avLst/>
+                    </a:prstGeom>
+                  </pic:spPr>
+                </pic:pic>
+              </a:graphicData>
+            </a:graphic>
+          </wp:anchor>
+        </w:drawing>
+      </w:r>
+    </w:p>
+    <w:p/>
+    <w:p/>
+    <w:p/>
+    <w:p/>
+    <w:p/>
+    <w:p/>
+    <w:p/>
+    <w:p/>
+    <w:p>
+      <w:pPr>
+        <w:jc w:val="center"/>
+        <w:rPr>
+          <w:b/>
+          <w:bCs/>
+          <w:sz w:val="28"/>
+          <w:szCs w:val="28"/>
+        </w:rPr>
+      </w:pPr>
+      <w:r>
+        <w:rPr>
+          <w:b/>
+          <w:bCs/>
+          <w:sz w:val="28"/>
+          <w:szCs w:val="28"/>
+        </w:rPr>
+        <w:lastRenderedPageBreak/>
+        <w:t>DER para Relacional – passo 6</w:t>
+      </w:r>
+    </w:p>
+    <w:p>
+      <w:r>
+        <w:t xml:space="preserve">- Para cada atributo </w:t>
+      </w:r>
+      <w:proofErr w:type="spellStart"/>
+      <w:r>
+        <w:t>multi-valor</w:t>
+      </w:r>
+      <w:proofErr w:type="spellEnd"/>
+      <w:r>
+        <w:t xml:space="preserve"> A do esquema ER, </w:t>
+      </w:r>
+      <w:proofErr w:type="gramStart"/>
+      <w:r>
+        <w:t>criar uma nova</w:t>
+      </w:r>
+      <w:proofErr w:type="gramEnd"/>
+      <w:r>
+        <w:t xml:space="preserve"> relação (tabela) R:</w:t>
+      </w:r>
+    </w:p>
+    <w:p>
+      <w:pPr>
+        <w:pStyle w:val="PargrafodaLista"/>
+        <w:numPr>
+          <w:ilvl w:val="0"/>
+          <w:numId w:val="30"/>
+        </w:numPr>
+      </w:pPr>
+      <w:r>
+        <w:t xml:space="preserve">Incluir um atributo correspondendo a </w:t>
+      </w:r>
+      <w:proofErr w:type="spellStart"/>
+      <w:r>
+        <w:t>A</w:t>
+      </w:r>
+      <w:proofErr w:type="spellEnd"/>
+      <w:r>
+        <w:t>.</w:t>
+      </w:r>
+    </w:p>
+    <w:p>
+      <w:pPr>
+        <w:pStyle w:val="PargrafodaLista"/>
+        <w:numPr>
+          <w:ilvl w:val="0"/>
+          <w:numId w:val="30"/>
+        </w:numPr>
+      </w:pPr>
+      <w:r>
+        <w:t>Incluir a chave primária K da relação que tem A como atributo.</w:t>
+      </w:r>
+    </w:p>
+    <w:p>
+      <w:pPr>
+        <w:pStyle w:val="PargrafodaLista"/>
+        <w:numPr>
+          <w:ilvl w:val="0"/>
+          <w:numId w:val="30"/>
+        </w:numPr>
+      </w:pPr>
+      <w:r>
+        <w:t>A chave primária de R é a combinação de A e K.</w:t>
+      </w:r>
+    </w:p>
+    <w:p>
+      <w:r>
+        <w:drawing>
+          <wp:anchor distT="0" distB="0" distL="114300" distR="114300" simplePos="0" relativeHeight="251674624" behindDoc="0" locked="0" layoutInCell="1" allowOverlap="1" wp14:anchorId="77626D7F" wp14:editId="3F32E2EF">
+            <wp:simplePos x="0" y="0"/>
+            <wp:positionH relativeFrom="margin">
+              <wp:align>center</wp:align>
+            </wp:positionH>
+            <wp:positionV relativeFrom="page">
+              <wp:posOffset>2872740</wp:posOffset>
+            </wp:positionV>
+            <wp:extent cx="3815080" cy="1439545"/>
+            <wp:effectExtent l="0" t="0" r="0" b="8255"/>
+            <wp:wrapNone/>
+            <wp:docPr id="1778125728" name="Imagem 1" descr="Uma imagem com texto, Tipo de letra, branco, captura de ecrã&#10;&#10;Os conteúdos gerados por IA poderão estar incorretos."/>
+            <wp:cNvGraphicFramePr>
+              <a:graphicFrameLocks xmlns:a="http://schemas.openxmlformats.org/drawingml/2006/main" noChangeAspect="1"/>
+            </wp:cNvGraphicFramePr>
+            <a:graphic xmlns:a="http://schemas.openxmlformats.org/drawingml/2006/main">
+              <a:graphicData uri="http://schemas.openxmlformats.org/drawingml/2006/picture">
+                <pic:pic xmlns:pic="http://schemas.openxmlformats.org/drawingml/2006/picture">
+                  <pic:nvPicPr>
+                    <pic:cNvPr id="1778125728" name="Imagem 1" descr="Uma imagem com texto, Tipo de letra, branco, captura de ecrã&#10;&#10;Os conteúdos gerados por IA poderão estar incorretos."/>
+                    <pic:cNvPicPr/>
+                  </pic:nvPicPr>
+                  <pic:blipFill>
+                    <a:blip r:embed="rId34">
+                      <a:extLst>
+                        <a:ext uri="{28A0092B-C50C-407E-A947-70E740481C1C}">
+                          <a14:useLocalDpi xmlns:a14="http://schemas.microsoft.com/office/drawing/2010/main" val="0"/>
+                        </a:ext>
+                      </a:extLst>
+                    </a:blip>
+                    <a:stretch>
+                      <a:fillRect/>
+                    </a:stretch>
+                  </pic:blipFill>
+                  <pic:spPr>
+                    <a:xfrm>
+                      <a:off x="0" y="0"/>
+                      <a:ext cx="3815080" cy="1439545"/>
+                    </a:xfrm>
+                    <a:prstGeom prst="rect">
+                      <a:avLst/>
+                    </a:prstGeom>
+                  </pic:spPr>
+                </pic:pic>
+              </a:graphicData>
+            </a:graphic>
+          </wp:anchor>
+        </w:drawing>
+      </w:r>
+    </w:p>
+    <w:p/>
+    <w:p/>
+    <w:p/>
+    <w:p/>
+    <w:p/>
+    <w:p/>
+    <w:p>
+      <w:pPr>
+        <w:jc w:val="center"/>
+        <w:rPr>
+          <w:b/>
+          <w:bCs/>
+          <w:sz w:val="28"/>
+          <w:szCs w:val="28"/>
+        </w:rPr>
+      </w:pPr>
+      <w:r>
+        <w:rPr>
+          <w:b/>
+          <w:bCs/>
+          <w:sz w:val="28"/>
+          <w:szCs w:val="28"/>
+        </w:rPr>
+        <w:t>DER para Relacional – passo 7</w:t>
+      </w:r>
+    </w:p>
+    <w:p>
+      <w:r>
+        <w:t xml:space="preserve">- Para cada relacionamento </w:t>
+      </w:r>
+      <w:proofErr w:type="spellStart"/>
+      <w:r>
+        <w:t>n-ário</w:t>
+      </w:r>
+      <w:proofErr w:type="spellEnd"/>
+      <w:r>
+        <w:t xml:space="preserve"> (n &gt; 2):</w:t>
+      </w:r>
+    </w:p>
+    <w:p>
+      <w:pPr>
+        <w:pStyle w:val="PargrafodaLista"/>
+        <w:numPr>
+          <w:ilvl w:val="0"/>
+          <w:numId w:val="31"/>
+        </w:numPr>
+      </w:pPr>
+      <w:proofErr w:type="gramStart"/>
+      <w:r>
+        <w:t>Criar uma nova</w:t>
+      </w:r>
+      <w:proofErr w:type="gramEnd"/>
+      <w:r>
+        <w:t xml:space="preserve"> relação (tabela) R.</w:t>
+      </w:r>
+    </w:p>
+    <w:p>
+      <w:pPr>
+        <w:pStyle w:val="PargrafodaLista"/>
+        <w:numPr>
+          <w:ilvl w:val="0"/>
+          <w:numId w:val="31"/>
+        </w:numPr>
+      </w:pPr>
+      <w:r>
+        <w:t>Incluir, como chaves estrangeiras, as chaves primárias das relações que representam as entidades participantes.</w:t>
+      </w:r>
+    </w:p>
+    <w:p>
+      <w:pPr>
+        <w:pStyle w:val="PargrafodaLista"/>
+        <w:numPr>
+          <w:ilvl w:val="0"/>
+          <w:numId w:val="31"/>
+        </w:numPr>
+      </w:pPr>
+      <w:r>
+        <w:t>Incluir os eventuais atributos do relacionamento.</w:t>
+      </w:r>
+    </w:p>
+    <w:p>
+      <w:pPr>
+        <w:pStyle w:val="PargrafodaLista"/>
+        <w:numPr>
+          <w:ilvl w:val="0"/>
+          <w:numId w:val="31"/>
+        </w:numPr>
+      </w:pPr>
+      <w:r>
+        <w:t>A chave primária de R é normalmente a combinação das chaves estrangeiras.</w:t>
+      </w:r>
+    </w:p>
+    <w:p>
+      <w:r>
+        <w:drawing>
+          <wp:anchor distT="0" distB="0" distL="114300" distR="114300" simplePos="0" relativeHeight="251675648" behindDoc="0" locked="0" layoutInCell="1" allowOverlap="1" wp14:anchorId="0FDAFB66" wp14:editId="1EA0537E">
+            <wp:simplePos x="0" y="0"/>
+            <wp:positionH relativeFrom="margin">
+              <wp:align>center</wp:align>
+            </wp:positionH>
+            <wp:positionV relativeFrom="page">
+              <wp:posOffset>7193280</wp:posOffset>
+            </wp:positionV>
+            <wp:extent cx="4607560" cy="1548765"/>
+            <wp:effectExtent l="0" t="0" r="2540" b="0"/>
+            <wp:wrapNone/>
+            <wp:docPr id="1253978516" name="Imagem 1" descr="Uma imagem com texto, captura de ecrã, diagrama, mapa&#10;&#10;Os conteúdos gerados por IA poderão estar incorretos."/>
+            <wp:cNvGraphicFramePr>
+              <a:graphicFrameLocks xmlns:a="http://schemas.openxmlformats.org/drawingml/2006/main" noChangeAspect="1"/>
+            </wp:cNvGraphicFramePr>
+            <a:graphic xmlns:a="http://schemas.openxmlformats.org/drawingml/2006/main">
+              <a:graphicData uri="http://schemas.openxmlformats.org/drawingml/2006/picture">
+                <pic:pic xmlns:pic="http://schemas.openxmlformats.org/drawingml/2006/picture">
+                  <pic:nvPicPr>
+                    <pic:cNvPr id="1253978516" name="Imagem 1" descr="Uma imagem com texto, captura de ecrã, diagrama, mapa&#10;&#10;Os conteúdos gerados por IA poderão estar incorretos."/>
+                    <pic:cNvPicPr/>
+                  </pic:nvPicPr>
+                  <pic:blipFill>
+                    <a:blip r:embed="rId35">
+                      <a:extLst>
+                        <a:ext uri="{28A0092B-C50C-407E-A947-70E740481C1C}">
+                          <a14:useLocalDpi xmlns:a14="http://schemas.microsoft.com/office/drawing/2010/main" val="0"/>
+                        </a:ext>
+                      </a:extLst>
+                    </a:blip>
+                    <a:stretch>
+                      <a:fillRect/>
+                    </a:stretch>
+                  </pic:blipFill>
+                  <pic:spPr>
+                    <a:xfrm>
+                      <a:off x="0" y="0"/>
+                      <a:ext cx="4607560" cy="1548765"/>
+                    </a:xfrm>
+                    <a:prstGeom prst="rect">
+                      <a:avLst/>
+                    </a:prstGeom>
+                  </pic:spPr>
+                </pic:pic>
+              </a:graphicData>
+            </a:graphic>
+          </wp:anchor>
+        </w:drawing>
+      </w:r>
+    </w:p>
+    <w:p/>
+    <w:p/>
+    <w:p/>
+    <w:p/>
+    <w:p/>
+    <w:p/>
+    <w:p/>
+    <w:p/>
+    <w:p>
+      <w:r>
+        <w:lastRenderedPageBreak/>
+        <w:drawing>
+          <wp:inline distT="0" distB="0" distL="0" distR="0" wp14:anchorId="6E063543" wp14:editId="6A4093CB">
+            <wp:extent cx="5097780" cy="3798757"/>
+            <wp:effectExtent l="0" t="0" r="7620" b="0"/>
+            <wp:docPr id="1296478330" name="Imagem 1" descr="Uma imagem com texto, captura de ecrã, diagrama, Tipo de letra&#10;&#10;Os conteúdos gerados por IA poderão estar incorretos."/>
+            <wp:cNvGraphicFramePr>
+              <a:graphicFrameLocks xmlns:a="http://schemas.openxmlformats.org/drawingml/2006/main" noChangeAspect="1"/>
+            </wp:cNvGraphicFramePr>
+            <a:graphic xmlns:a="http://schemas.openxmlformats.org/drawingml/2006/main">
+              <a:graphicData uri="http://schemas.openxmlformats.org/drawingml/2006/picture">
+                <pic:pic xmlns:pic="http://schemas.openxmlformats.org/drawingml/2006/picture">
+                  <pic:nvPicPr>
+                    <pic:cNvPr id="1296478330" name="Imagem 1" descr="Uma imagem com texto, captura de ecrã, diagrama, Tipo de letra&#10;&#10;Os conteúdos gerados por IA poderão estar incorretos."/>
+                    <pic:cNvPicPr/>
+                  </pic:nvPicPr>
+                  <pic:blipFill>
+                    <a:blip r:embed="rId36"/>
+                    <a:stretch>
+                      <a:fillRect/>
+                    </a:stretch>
+                  </pic:blipFill>
+                  <pic:spPr>
+                    <a:xfrm>
+                      <a:off x="0" y="0"/>
+                      <a:ext cx="5121853" cy="3816696"/>
+                    </a:xfrm>
+                    <a:prstGeom prst="rect">
+                      <a:avLst/>
+                    </a:prstGeom>
+                  </pic:spPr>
+                </pic:pic>
+              </a:graphicData>
+            </a:graphic>
+          </wp:inline>
+        </w:drawing>
+      </w:r>
+    </w:p>
+    <w:p/>
+    <w:p/>
     <w:sectPr>
       <w:pgSz w:w="11906" w:h="16838"/>
       <w:pgMar w:top="1417" w:right="1701" w:bottom="1417" w:left="1701" w:header="708" w:footer="708" w:gutter="0"/>
@@ -5402,6 +8630,119 @@
 <file path=word/numbering.xml><?xml version="1.0" encoding="utf-8"?>
 <w:numbering xmlns:wpc="http://schemas.microsoft.com/office/word/2010/wordprocessingCanvas" xmlns:cx="http://schemas.microsoft.com/office/drawing/2014/chartex" xmlns:cx1="http://schemas.microsoft.com/office/drawing/2015/9/8/chartex" xmlns:cx2="http://schemas.microsoft.com/office/drawing/2015/10/21/chartex" xmlns:cx3="http://schemas.microsoft.com/office/drawing/2016/5/9/chartex" xmlns:cx4="http://schemas.microsoft.com/office/drawing/2016/5/10/chartex" xmlns:cx5="http://schemas.microsoft.com/office/drawing/2016/5/11/chartex" xmlns:cx6="http://schemas.microsoft.com/office/drawing/2016/5/12/chartex" xmlns:cx7="http://schemas.microsoft.com/office/drawing/2016/5/13/chartex" xmlns:cx8="http://schemas.microsoft.com/office/drawing/2016/5/14/chartex" xmlns:mc="http://schemas.openxmlformats.org/markup-compatibility/2006" xmlns:aink="http://schemas.microsoft.com/office/drawing/2016/ink" xmlns:am3d="http://schemas.microsoft.com/office/drawing/2017/model3d" xmlns:o="urn:schemas-microsoft-com:office:office" xmlns:oel="http://schemas.microsoft.com/office/2019/extlst" xmlns:r="http://schemas.openxmlformats.org/officeDocument/2006/relationships" xmlns:m="http://schemas.openxmlformats.org/officeDocument/2006/math" xmlns:v="urn:schemas-microsoft-com:vml" xmlns:wp14="http://schemas.microsoft.com/office/word/2010/wordprocessingDrawing" xmlns:wp="http://schemas.openxmlformats.org/drawingml/2006/wordprocessingDrawing" xmlns:w10="urn:schemas-microsoft-com:office:word" xmlns:w="http://schemas.openxmlformats.org/wordprocessingml/2006/main" xmlns:w14="http://schemas.microsoft.com/office/word/2010/wordml" xmlns:w15="http://schemas.microsoft.com/office/word/2012/wordml" xmlns:w16cex="http://schemas.microsoft.com/office/word/2018/wordml/cex" xmlns:w16cid="http://schemas.microsoft.com/office/word/2016/wordml/cid" xmlns:w16="http://schemas.microsoft.com/office/word/2018/wordml" xmlns:w16du="http://schemas.microsoft.com/office/word/2023/wordml/word16du" xmlns:w16sdtdh="http://schemas.microsoft.com/office/word/2020/wordml/sdtdatahash" xmlns:w16sdtfl="http://schemas.microsoft.com/office/word/2024/wordml/sdtformatlock" xmlns:w16se="http://schemas.microsoft.com/office/word/2015/wordml/symex" xmlns:wpg="http://schemas.microsoft.com/office/word/2010/wordprocessingGroup" xmlns:wpi="http://schemas.microsoft.com/office/word/2010/wordprocessingInk" xmlns:wne="http://schemas.microsoft.com/office/word/2006/wordml" xmlns:wps="http://schemas.microsoft.com/office/word/2010/wordprocessingShape" mc:Ignorable="w14 w15 w16se w16cid w16 w16cex w16sdtdh w16sdtfl w16du wp14">
   <w:abstractNum w:abstractNumId="0" w15:restartNumberingAfterBreak="0">
+    <w:nsid w:val="0AE05AB9"/>
+    <w:multiLevelType w:val="hybridMultilevel"/>
+    <w:tmpl w:val="69B85432"/>
+    <w:lvl w:ilvl="0" w:tplc="08160001">
+      <w:start w:val="1"/>
+      <w:numFmt w:val="bullet"/>
+      <w:lvlText w:val=""/>
+      <w:lvlJc w:val="left"/>
+      <w:pPr>
+        <w:ind w:left="720" w:hanging="360"/>
+      </w:pPr>
+      <w:rPr>
+        <w:rFonts w:ascii="Symbol" w:hAnsi="Symbol" w:hint="default"/>
+      </w:rPr>
+    </w:lvl>
+    <w:lvl w:ilvl="1" w:tplc="08160003">
+      <w:start w:val="1"/>
+      <w:numFmt w:val="bullet"/>
+      <w:lvlText w:val="o"/>
+      <w:lvlJc w:val="left"/>
+      <w:pPr>
+        <w:ind w:left="1440" w:hanging="360"/>
+      </w:pPr>
+      <w:rPr>
+        <w:rFonts w:ascii="Courier New" w:hAnsi="Courier New" w:cs="Courier New" w:hint="default"/>
+      </w:rPr>
+    </w:lvl>
+    <w:lvl w:ilvl="2" w:tplc="08160005" w:tentative="1">
+      <w:start w:val="1"/>
+      <w:numFmt w:val="bullet"/>
+      <w:lvlText w:val=""/>
+      <w:lvlJc w:val="left"/>
+      <w:pPr>
+        <w:ind w:left="2160" w:hanging="360"/>
+      </w:pPr>
+      <w:rPr>
+        <w:rFonts w:ascii="Wingdings" w:hAnsi="Wingdings" w:hint="default"/>
+      </w:rPr>
+    </w:lvl>
+    <w:lvl w:ilvl="3" w:tplc="08160001" w:tentative="1">
+      <w:start w:val="1"/>
+      <w:numFmt w:val="bullet"/>
+      <w:lvlText w:val=""/>
+      <w:lvlJc w:val="left"/>
+      <w:pPr>
+        <w:ind w:left="2880" w:hanging="360"/>
+      </w:pPr>
+      <w:rPr>
+        <w:rFonts w:ascii="Symbol" w:hAnsi="Symbol" w:hint="default"/>
+      </w:rPr>
+    </w:lvl>
+    <w:lvl w:ilvl="4" w:tplc="08160003" w:tentative="1">
+      <w:start w:val="1"/>
+      <w:numFmt w:val="bullet"/>
+      <w:lvlText w:val="o"/>
+      <w:lvlJc w:val="left"/>
+      <w:pPr>
+        <w:ind w:left="3600" w:hanging="360"/>
+      </w:pPr>
+      <w:rPr>
+        <w:rFonts w:ascii="Courier New" w:hAnsi="Courier New" w:cs="Courier New" w:hint="default"/>
+      </w:rPr>
+    </w:lvl>
+    <w:lvl w:ilvl="5" w:tplc="08160005" w:tentative="1">
+      <w:start w:val="1"/>
+      <w:numFmt w:val="bullet"/>
+      <w:lvlText w:val=""/>
+      <w:lvlJc w:val="left"/>
+      <w:pPr>
+        <w:ind w:left="4320" w:hanging="360"/>
+      </w:pPr>
+      <w:rPr>
+        <w:rFonts w:ascii="Wingdings" w:hAnsi="Wingdings" w:hint="default"/>
+      </w:rPr>
+    </w:lvl>
+    <w:lvl w:ilvl="6" w:tplc="08160001" w:tentative="1">
+      <w:start w:val="1"/>
+      <w:numFmt w:val="bullet"/>
+      <w:lvlText w:val=""/>
+      <w:lvlJc w:val="left"/>
+      <w:pPr>
+        <w:ind w:left="5040" w:hanging="360"/>
+      </w:pPr>
+      <w:rPr>
+        <w:rFonts w:ascii="Symbol" w:hAnsi="Symbol" w:hint="default"/>
+      </w:rPr>
+    </w:lvl>
+    <w:lvl w:ilvl="7" w:tplc="08160003" w:tentative="1">
+      <w:start w:val="1"/>
+      <w:numFmt w:val="bullet"/>
+      <w:lvlText w:val="o"/>
+      <w:lvlJc w:val="left"/>
+      <w:pPr>
+        <w:ind w:left="5760" w:hanging="360"/>
+      </w:pPr>
+      <w:rPr>
+        <w:rFonts w:ascii="Courier New" w:hAnsi="Courier New" w:cs="Courier New" w:hint="default"/>
+      </w:rPr>
+    </w:lvl>
+    <w:lvl w:ilvl="8" w:tplc="08160005" w:tentative="1">
+      <w:start w:val="1"/>
+      <w:numFmt w:val="bullet"/>
+      <w:lvlText w:val=""/>
+      <w:lvlJc w:val="left"/>
+      <w:pPr>
+        <w:ind w:left="6480" w:hanging="360"/>
+      </w:pPr>
+      <w:rPr>
+        <w:rFonts w:ascii="Wingdings" w:hAnsi="Wingdings" w:hint="default"/>
+      </w:rPr>
+    </w:lvl>
+  </w:abstractNum>
+  <w:abstractNum w:abstractNumId="1" w15:restartNumberingAfterBreak="0">
     <w:nsid w:val="0B783CD4"/>
     <w:multiLevelType w:val="hybridMultilevel"/>
     <w:tmpl w:val="C4E2AB10"/>
@@ -5514,7 +8855,120 @@
       </w:rPr>
     </w:lvl>
   </w:abstractNum>
-  <w:abstractNum w:abstractNumId="1" w15:restartNumberingAfterBreak="0">
+  <w:abstractNum w:abstractNumId="2" w15:restartNumberingAfterBreak="0">
+    <w:nsid w:val="0EC83BD3"/>
+    <w:multiLevelType w:val="hybridMultilevel"/>
+    <w:tmpl w:val="B0986E38"/>
+    <w:lvl w:ilvl="0" w:tplc="08160001">
+      <w:start w:val="1"/>
+      <w:numFmt w:val="bullet"/>
+      <w:lvlText w:val=""/>
+      <w:lvlJc w:val="left"/>
+      <w:pPr>
+        <w:ind w:left="720" w:hanging="360"/>
+      </w:pPr>
+      <w:rPr>
+        <w:rFonts w:ascii="Symbol" w:hAnsi="Symbol" w:hint="default"/>
+      </w:rPr>
+    </w:lvl>
+    <w:lvl w:ilvl="1" w:tplc="08160003">
+      <w:start w:val="1"/>
+      <w:numFmt w:val="bullet"/>
+      <w:lvlText w:val="o"/>
+      <w:lvlJc w:val="left"/>
+      <w:pPr>
+        <w:ind w:left="1440" w:hanging="360"/>
+      </w:pPr>
+      <w:rPr>
+        <w:rFonts w:ascii="Courier New" w:hAnsi="Courier New" w:cs="Courier New" w:hint="default"/>
+      </w:rPr>
+    </w:lvl>
+    <w:lvl w:ilvl="2" w:tplc="08160005" w:tentative="1">
+      <w:start w:val="1"/>
+      <w:numFmt w:val="bullet"/>
+      <w:lvlText w:val=""/>
+      <w:lvlJc w:val="left"/>
+      <w:pPr>
+        <w:ind w:left="2160" w:hanging="360"/>
+      </w:pPr>
+      <w:rPr>
+        <w:rFonts w:ascii="Wingdings" w:hAnsi="Wingdings" w:hint="default"/>
+      </w:rPr>
+    </w:lvl>
+    <w:lvl w:ilvl="3" w:tplc="08160001" w:tentative="1">
+      <w:start w:val="1"/>
+      <w:numFmt w:val="bullet"/>
+      <w:lvlText w:val=""/>
+      <w:lvlJc w:val="left"/>
+      <w:pPr>
+        <w:ind w:left="2880" w:hanging="360"/>
+      </w:pPr>
+      <w:rPr>
+        <w:rFonts w:ascii="Symbol" w:hAnsi="Symbol" w:hint="default"/>
+      </w:rPr>
+    </w:lvl>
+    <w:lvl w:ilvl="4" w:tplc="08160003" w:tentative="1">
+      <w:start w:val="1"/>
+      <w:numFmt w:val="bullet"/>
+      <w:lvlText w:val="o"/>
+      <w:lvlJc w:val="left"/>
+      <w:pPr>
+        <w:ind w:left="3600" w:hanging="360"/>
+      </w:pPr>
+      <w:rPr>
+        <w:rFonts w:ascii="Courier New" w:hAnsi="Courier New" w:cs="Courier New" w:hint="default"/>
+      </w:rPr>
+    </w:lvl>
+    <w:lvl w:ilvl="5" w:tplc="08160005" w:tentative="1">
+      <w:start w:val="1"/>
+      <w:numFmt w:val="bullet"/>
+      <w:lvlText w:val=""/>
+      <w:lvlJc w:val="left"/>
+      <w:pPr>
+        <w:ind w:left="4320" w:hanging="360"/>
+      </w:pPr>
+      <w:rPr>
+        <w:rFonts w:ascii="Wingdings" w:hAnsi="Wingdings" w:hint="default"/>
+      </w:rPr>
+    </w:lvl>
+    <w:lvl w:ilvl="6" w:tplc="08160001" w:tentative="1">
+      <w:start w:val="1"/>
+      <w:numFmt w:val="bullet"/>
+      <w:lvlText w:val=""/>
+      <w:lvlJc w:val="left"/>
+      <w:pPr>
+        <w:ind w:left="5040" w:hanging="360"/>
+      </w:pPr>
+      <w:rPr>
+        <w:rFonts w:ascii="Symbol" w:hAnsi="Symbol" w:hint="default"/>
+      </w:rPr>
+    </w:lvl>
+    <w:lvl w:ilvl="7" w:tplc="08160003" w:tentative="1">
+      <w:start w:val="1"/>
+      <w:numFmt w:val="bullet"/>
+      <w:lvlText w:val="o"/>
+      <w:lvlJc w:val="left"/>
+      <w:pPr>
+        <w:ind w:left="5760" w:hanging="360"/>
+      </w:pPr>
+      <w:rPr>
+        <w:rFonts w:ascii="Courier New" w:hAnsi="Courier New" w:cs="Courier New" w:hint="default"/>
+      </w:rPr>
+    </w:lvl>
+    <w:lvl w:ilvl="8" w:tplc="08160005" w:tentative="1">
+      <w:start w:val="1"/>
+      <w:numFmt w:val="bullet"/>
+      <w:lvlText w:val=""/>
+      <w:lvlJc w:val="left"/>
+      <w:pPr>
+        <w:ind w:left="6480" w:hanging="360"/>
+      </w:pPr>
+      <w:rPr>
+        <w:rFonts w:ascii="Wingdings" w:hAnsi="Wingdings" w:hint="default"/>
+      </w:rPr>
+    </w:lvl>
+  </w:abstractNum>
+  <w:abstractNum w:abstractNumId="3" w15:restartNumberingAfterBreak="0">
     <w:nsid w:val="101357A4"/>
     <w:multiLevelType w:val="hybridMultilevel"/>
     <w:tmpl w:val="34B42A5E"/>
@@ -5627,7 +9081,7 @@
       </w:rPr>
     </w:lvl>
   </w:abstractNum>
-  <w:abstractNum w:abstractNumId="2" w15:restartNumberingAfterBreak="0">
+  <w:abstractNum w:abstractNumId="4" w15:restartNumberingAfterBreak="0">
     <w:nsid w:val="10E30683"/>
     <w:multiLevelType w:val="hybridMultilevel"/>
     <w:tmpl w:val="A836AAF2"/>
@@ -5740,10 +9194,10 @@
       </w:rPr>
     </w:lvl>
   </w:abstractNum>
-  <w:abstractNum w:abstractNumId="3" w15:restartNumberingAfterBreak="0">
+  <w:abstractNum w:abstractNumId="5" w15:restartNumberingAfterBreak="0">
     <w:nsid w:val="173046A8"/>
     <w:multiLevelType w:val="hybridMultilevel"/>
-    <w:tmpl w:val="C922B61E"/>
+    <w:tmpl w:val="069CDF06"/>
     <w:lvl w:ilvl="0" w:tplc="08160001">
       <w:start w:val="1"/>
       <w:numFmt w:val="bullet"/>
@@ -5853,7 +9307,7 @@
       </w:rPr>
     </w:lvl>
   </w:abstractNum>
-  <w:abstractNum w:abstractNumId="4" w15:restartNumberingAfterBreak="0">
+  <w:abstractNum w:abstractNumId="6" w15:restartNumberingAfterBreak="0">
     <w:nsid w:val="191C6C4F"/>
     <w:multiLevelType w:val="hybridMultilevel"/>
     <w:tmpl w:val="39EC6940"/>
@@ -5966,7 +9420,120 @@
       </w:rPr>
     </w:lvl>
   </w:abstractNum>
-  <w:abstractNum w:abstractNumId="5" w15:restartNumberingAfterBreak="0">
+  <w:abstractNum w:abstractNumId="7" w15:restartNumberingAfterBreak="0">
+    <w:nsid w:val="19D2389D"/>
+    <w:multiLevelType w:val="hybridMultilevel"/>
+    <w:tmpl w:val="937C6996"/>
+    <w:lvl w:ilvl="0" w:tplc="08160001">
+      <w:start w:val="1"/>
+      <w:numFmt w:val="bullet"/>
+      <w:lvlText w:val=""/>
+      <w:lvlJc w:val="left"/>
+      <w:pPr>
+        <w:ind w:left="720" w:hanging="360"/>
+      </w:pPr>
+      <w:rPr>
+        <w:rFonts w:ascii="Symbol" w:hAnsi="Symbol" w:hint="default"/>
+      </w:rPr>
+    </w:lvl>
+    <w:lvl w:ilvl="1" w:tplc="08160003">
+      <w:start w:val="1"/>
+      <w:numFmt w:val="bullet"/>
+      <w:lvlText w:val="o"/>
+      <w:lvlJc w:val="left"/>
+      <w:pPr>
+        <w:ind w:left="1440" w:hanging="360"/>
+      </w:pPr>
+      <w:rPr>
+        <w:rFonts w:ascii="Courier New" w:hAnsi="Courier New" w:cs="Courier New" w:hint="default"/>
+      </w:rPr>
+    </w:lvl>
+    <w:lvl w:ilvl="2" w:tplc="08160005" w:tentative="1">
+      <w:start w:val="1"/>
+      <w:numFmt w:val="bullet"/>
+      <w:lvlText w:val=""/>
+      <w:lvlJc w:val="left"/>
+      <w:pPr>
+        <w:ind w:left="2160" w:hanging="360"/>
+      </w:pPr>
+      <w:rPr>
+        <w:rFonts w:ascii="Wingdings" w:hAnsi="Wingdings" w:hint="default"/>
+      </w:rPr>
+    </w:lvl>
+    <w:lvl w:ilvl="3" w:tplc="08160001" w:tentative="1">
+      <w:start w:val="1"/>
+      <w:numFmt w:val="bullet"/>
+      <w:lvlText w:val=""/>
+      <w:lvlJc w:val="left"/>
+      <w:pPr>
+        <w:ind w:left="2880" w:hanging="360"/>
+      </w:pPr>
+      <w:rPr>
+        <w:rFonts w:ascii="Symbol" w:hAnsi="Symbol" w:hint="default"/>
+      </w:rPr>
+    </w:lvl>
+    <w:lvl w:ilvl="4" w:tplc="08160003" w:tentative="1">
+      <w:start w:val="1"/>
+      <w:numFmt w:val="bullet"/>
+      <w:lvlText w:val="o"/>
+      <w:lvlJc w:val="left"/>
+      <w:pPr>
+        <w:ind w:left="3600" w:hanging="360"/>
+      </w:pPr>
+      <w:rPr>
+        <w:rFonts w:ascii="Courier New" w:hAnsi="Courier New" w:cs="Courier New" w:hint="default"/>
+      </w:rPr>
+    </w:lvl>
+    <w:lvl w:ilvl="5" w:tplc="08160005" w:tentative="1">
+      <w:start w:val="1"/>
+      <w:numFmt w:val="bullet"/>
+      <w:lvlText w:val=""/>
+      <w:lvlJc w:val="left"/>
+      <w:pPr>
+        <w:ind w:left="4320" w:hanging="360"/>
+      </w:pPr>
+      <w:rPr>
+        <w:rFonts w:ascii="Wingdings" w:hAnsi="Wingdings" w:hint="default"/>
+      </w:rPr>
+    </w:lvl>
+    <w:lvl w:ilvl="6" w:tplc="08160001" w:tentative="1">
+      <w:start w:val="1"/>
+      <w:numFmt w:val="bullet"/>
+      <w:lvlText w:val=""/>
+      <w:lvlJc w:val="left"/>
+      <w:pPr>
+        <w:ind w:left="5040" w:hanging="360"/>
+      </w:pPr>
+      <w:rPr>
+        <w:rFonts w:ascii="Symbol" w:hAnsi="Symbol" w:hint="default"/>
+      </w:rPr>
+    </w:lvl>
+    <w:lvl w:ilvl="7" w:tplc="08160003" w:tentative="1">
+      <w:start w:val="1"/>
+      <w:numFmt w:val="bullet"/>
+      <w:lvlText w:val="o"/>
+      <w:lvlJc w:val="left"/>
+      <w:pPr>
+        <w:ind w:left="5760" w:hanging="360"/>
+      </w:pPr>
+      <w:rPr>
+        <w:rFonts w:ascii="Courier New" w:hAnsi="Courier New" w:cs="Courier New" w:hint="default"/>
+      </w:rPr>
+    </w:lvl>
+    <w:lvl w:ilvl="8" w:tplc="08160005" w:tentative="1">
+      <w:start w:val="1"/>
+      <w:numFmt w:val="bullet"/>
+      <w:lvlText w:val=""/>
+      <w:lvlJc w:val="left"/>
+      <w:pPr>
+        <w:ind w:left="6480" w:hanging="360"/>
+      </w:pPr>
+      <w:rPr>
+        <w:rFonts w:ascii="Wingdings" w:hAnsi="Wingdings" w:hint="default"/>
+      </w:rPr>
+    </w:lvl>
+  </w:abstractNum>
+  <w:abstractNum w:abstractNumId="8" w15:restartNumberingAfterBreak="0">
     <w:nsid w:val="1AA2709A"/>
     <w:multiLevelType w:val="hybridMultilevel"/>
     <w:tmpl w:val="5454A348"/>
@@ -6079,7 +9646,120 @@
       </w:rPr>
     </w:lvl>
   </w:abstractNum>
-  <w:abstractNum w:abstractNumId="6" w15:restartNumberingAfterBreak="0">
+  <w:abstractNum w:abstractNumId="9" w15:restartNumberingAfterBreak="0">
+    <w:nsid w:val="1C511096"/>
+    <w:multiLevelType w:val="hybridMultilevel"/>
+    <w:tmpl w:val="FBCC7A24"/>
+    <w:lvl w:ilvl="0" w:tplc="08160001">
+      <w:start w:val="1"/>
+      <w:numFmt w:val="bullet"/>
+      <w:lvlText w:val=""/>
+      <w:lvlJc w:val="left"/>
+      <w:pPr>
+        <w:ind w:left="720" w:hanging="360"/>
+      </w:pPr>
+      <w:rPr>
+        <w:rFonts w:ascii="Symbol" w:hAnsi="Symbol" w:hint="default"/>
+      </w:rPr>
+    </w:lvl>
+    <w:lvl w:ilvl="1" w:tplc="08160003" w:tentative="1">
+      <w:start w:val="1"/>
+      <w:numFmt w:val="bullet"/>
+      <w:lvlText w:val="o"/>
+      <w:lvlJc w:val="left"/>
+      <w:pPr>
+        <w:ind w:left="1440" w:hanging="360"/>
+      </w:pPr>
+      <w:rPr>
+        <w:rFonts w:ascii="Courier New" w:hAnsi="Courier New" w:cs="Courier New" w:hint="default"/>
+      </w:rPr>
+    </w:lvl>
+    <w:lvl w:ilvl="2" w:tplc="08160005" w:tentative="1">
+      <w:start w:val="1"/>
+      <w:numFmt w:val="bullet"/>
+      <w:lvlText w:val=""/>
+      <w:lvlJc w:val="left"/>
+      <w:pPr>
+        <w:ind w:left="2160" w:hanging="360"/>
+      </w:pPr>
+      <w:rPr>
+        <w:rFonts w:ascii="Wingdings" w:hAnsi="Wingdings" w:hint="default"/>
+      </w:rPr>
+    </w:lvl>
+    <w:lvl w:ilvl="3" w:tplc="08160001" w:tentative="1">
+      <w:start w:val="1"/>
+      <w:numFmt w:val="bullet"/>
+      <w:lvlText w:val=""/>
+      <w:lvlJc w:val="left"/>
+      <w:pPr>
+        <w:ind w:left="2880" w:hanging="360"/>
+      </w:pPr>
+      <w:rPr>
+        <w:rFonts w:ascii="Symbol" w:hAnsi="Symbol" w:hint="default"/>
+      </w:rPr>
+    </w:lvl>
+    <w:lvl w:ilvl="4" w:tplc="08160003" w:tentative="1">
+      <w:start w:val="1"/>
+      <w:numFmt w:val="bullet"/>
+      <w:lvlText w:val="o"/>
+      <w:lvlJc w:val="left"/>
+      <w:pPr>
+        <w:ind w:left="3600" w:hanging="360"/>
+      </w:pPr>
+      <w:rPr>
+        <w:rFonts w:ascii="Courier New" w:hAnsi="Courier New" w:cs="Courier New" w:hint="default"/>
+      </w:rPr>
+    </w:lvl>
+    <w:lvl w:ilvl="5" w:tplc="08160005" w:tentative="1">
+      <w:start w:val="1"/>
+      <w:numFmt w:val="bullet"/>
+      <w:lvlText w:val=""/>
+      <w:lvlJc w:val="left"/>
+      <w:pPr>
+        <w:ind w:left="4320" w:hanging="360"/>
+      </w:pPr>
+      <w:rPr>
+        <w:rFonts w:ascii="Wingdings" w:hAnsi="Wingdings" w:hint="default"/>
+      </w:rPr>
+    </w:lvl>
+    <w:lvl w:ilvl="6" w:tplc="08160001" w:tentative="1">
+      <w:start w:val="1"/>
+      <w:numFmt w:val="bullet"/>
+      <w:lvlText w:val=""/>
+      <w:lvlJc w:val="left"/>
+      <w:pPr>
+        <w:ind w:left="5040" w:hanging="360"/>
+      </w:pPr>
+      <w:rPr>
+        <w:rFonts w:ascii="Symbol" w:hAnsi="Symbol" w:hint="default"/>
+      </w:rPr>
+    </w:lvl>
+    <w:lvl w:ilvl="7" w:tplc="08160003" w:tentative="1">
+      <w:start w:val="1"/>
+      <w:numFmt w:val="bullet"/>
+      <w:lvlText w:val="o"/>
+      <w:lvlJc w:val="left"/>
+      <w:pPr>
+        <w:ind w:left="5760" w:hanging="360"/>
+      </w:pPr>
+      <w:rPr>
+        <w:rFonts w:ascii="Courier New" w:hAnsi="Courier New" w:cs="Courier New" w:hint="default"/>
+      </w:rPr>
+    </w:lvl>
+    <w:lvl w:ilvl="8" w:tplc="08160005" w:tentative="1">
+      <w:start w:val="1"/>
+      <w:numFmt w:val="bullet"/>
+      <w:lvlText w:val=""/>
+      <w:lvlJc w:val="left"/>
+      <w:pPr>
+        <w:ind w:left="6480" w:hanging="360"/>
+      </w:pPr>
+      <w:rPr>
+        <w:rFonts w:ascii="Wingdings" w:hAnsi="Wingdings" w:hint="default"/>
+      </w:rPr>
+    </w:lvl>
+  </w:abstractNum>
+  <w:abstractNum w:abstractNumId="10" w15:restartNumberingAfterBreak="0">
     <w:nsid w:val="1F70426C"/>
     <w:multiLevelType w:val="hybridMultilevel"/>
     <w:tmpl w:val="BBAC51F4"/>
@@ -6192,7 +9872,120 @@
       </w:rPr>
     </w:lvl>
   </w:abstractNum>
-  <w:abstractNum w:abstractNumId="7" w15:restartNumberingAfterBreak="0">
+  <w:abstractNum w:abstractNumId="11" w15:restartNumberingAfterBreak="0">
+    <w:nsid w:val="26461405"/>
+    <w:multiLevelType w:val="hybridMultilevel"/>
+    <w:tmpl w:val="648EFBF4"/>
+    <w:lvl w:ilvl="0" w:tplc="08160001">
+      <w:start w:val="1"/>
+      <w:numFmt w:val="bullet"/>
+      <w:lvlText w:val=""/>
+      <w:lvlJc w:val="left"/>
+      <w:pPr>
+        <w:ind w:left="720" w:hanging="360"/>
+      </w:pPr>
+      <w:rPr>
+        <w:rFonts w:ascii="Symbol" w:hAnsi="Symbol" w:hint="default"/>
+      </w:rPr>
+    </w:lvl>
+    <w:lvl w:ilvl="1" w:tplc="08160003" w:tentative="1">
+      <w:start w:val="1"/>
+      <w:numFmt w:val="bullet"/>
+      <w:lvlText w:val="o"/>
+      <w:lvlJc w:val="left"/>
+      <w:pPr>
+        <w:ind w:left="1440" w:hanging="360"/>
+      </w:pPr>
+      <w:rPr>
+        <w:rFonts w:ascii="Courier New" w:hAnsi="Courier New" w:cs="Courier New" w:hint="default"/>
+      </w:rPr>
+    </w:lvl>
+    <w:lvl w:ilvl="2" w:tplc="08160005" w:tentative="1">
+      <w:start w:val="1"/>
+      <w:numFmt w:val="bullet"/>
+      <w:lvlText w:val=""/>
+      <w:lvlJc w:val="left"/>
+      <w:pPr>
+        <w:ind w:left="2160" w:hanging="360"/>
+      </w:pPr>
+      <w:rPr>
+        <w:rFonts w:ascii="Wingdings" w:hAnsi="Wingdings" w:hint="default"/>
+      </w:rPr>
+    </w:lvl>
+    <w:lvl w:ilvl="3" w:tplc="08160001" w:tentative="1">
+      <w:start w:val="1"/>
+      <w:numFmt w:val="bullet"/>
+      <w:lvlText w:val=""/>
+      <w:lvlJc w:val="left"/>
+      <w:pPr>
+        <w:ind w:left="2880" w:hanging="360"/>
+      </w:pPr>
+      <w:rPr>
+        <w:rFonts w:ascii="Symbol" w:hAnsi="Symbol" w:hint="default"/>
+      </w:rPr>
+    </w:lvl>
+    <w:lvl w:ilvl="4" w:tplc="08160003" w:tentative="1">
+      <w:start w:val="1"/>
+      <w:numFmt w:val="bullet"/>
+      <w:lvlText w:val="o"/>
+      <w:lvlJc w:val="left"/>
+      <w:pPr>
+        <w:ind w:left="3600" w:hanging="360"/>
+      </w:pPr>
+      <w:rPr>
+        <w:rFonts w:ascii="Courier New" w:hAnsi="Courier New" w:cs="Courier New" w:hint="default"/>
+      </w:rPr>
+    </w:lvl>
+    <w:lvl w:ilvl="5" w:tplc="08160005" w:tentative="1">
+      <w:start w:val="1"/>
+      <w:numFmt w:val="bullet"/>
+      <w:lvlText w:val=""/>
+      <w:lvlJc w:val="left"/>
+      <w:pPr>
+        <w:ind w:left="4320" w:hanging="360"/>
+      </w:pPr>
+      <w:rPr>
+        <w:rFonts w:ascii="Wingdings" w:hAnsi="Wingdings" w:hint="default"/>
+      </w:rPr>
+    </w:lvl>
+    <w:lvl w:ilvl="6" w:tplc="08160001" w:tentative="1">
+      <w:start w:val="1"/>
+      <w:numFmt w:val="bullet"/>
+      <w:lvlText w:val=""/>
+      <w:lvlJc w:val="left"/>
+      <w:pPr>
+        <w:ind w:left="5040" w:hanging="360"/>
+      </w:pPr>
+      <w:rPr>
+        <w:rFonts w:ascii="Symbol" w:hAnsi="Symbol" w:hint="default"/>
+      </w:rPr>
+    </w:lvl>
+    <w:lvl w:ilvl="7" w:tplc="08160003" w:tentative="1">
+      <w:start w:val="1"/>
+      <w:numFmt w:val="bullet"/>
+      <w:lvlText w:val="o"/>
+      <w:lvlJc w:val="left"/>
+      <w:pPr>
+        <w:ind w:left="5760" w:hanging="360"/>
+      </w:pPr>
+      <w:rPr>
+        <w:rFonts w:ascii="Courier New" w:hAnsi="Courier New" w:cs="Courier New" w:hint="default"/>
+      </w:rPr>
+    </w:lvl>
+    <w:lvl w:ilvl="8" w:tplc="08160005" w:tentative="1">
+      <w:start w:val="1"/>
+      <w:numFmt w:val="bullet"/>
+      <w:lvlText w:val=""/>
+      <w:lvlJc w:val="left"/>
+      <w:pPr>
+        <w:ind w:left="6480" w:hanging="360"/>
+      </w:pPr>
+      <w:rPr>
+        <w:rFonts w:ascii="Wingdings" w:hAnsi="Wingdings" w:hint="default"/>
+      </w:rPr>
+    </w:lvl>
+  </w:abstractNum>
+  <w:abstractNum w:abstractNumId="12" w15:restartNumberingAfterBreak="0">
     <w:nsid w:val="2AB478B9"/>
     <w:multiLevelType w:val="hybridMultilevel"/>
     <w:tmpl w:val="31200AEC"/>
@@ -6278,7 +10071,7 @@
       </w:pPr>
     </w:lvl>
   </w:abstractNum>
-  <w:abstractNum w:abstractNumId="8" w15:restartNumberingAfterBreak="0">
+  <w:abstractNum w:abstractNumId="13" w15:restartNumberingAfterBreak="0">
     <w:nsid w:val="2D9722AA"/>
     <w:multiLevelType w:val="hybridMultilevel"/>
     <w:tmpl w:val="0FB8415C"/>
@@ -6391,7 +10184,7 @@
       </w:rPr>
     </w:lvl>
   </w:abstractNum>
-  <w:abstractNum w:abstractNumId="9" w15:restartNumberingAfterBreak="0">
+  <w:abstractNum w:abstractNumId="14" w15:restartNumberingAfterBreak="0">
     <w:nsid w:val="2EC85C2A"/>
     <w:multiLevelType w:val="hybridMultilevel"/>
     <w:tmpl w:val="F2BCB800"/>
@@ -6504,7 +10297,120 @@
       </w:rPr>
     </w:lvl>
   </w:abstractNum>
-  <w:abstractNum w:abstractNumId="10" w15:restartNumberingAfterBreak="0">
+  <w:abstractNum w:abstractNumId="15" w15:restartNumberingAfterBreak="0">
+    <w:nsid w:val="34957CC4"/>
+    <w:multiLevelType w:val="hybridMultilevel"/>
+    <w:tmpl w:val="A0F8E5FC"/>
+    <w:lvl w:ilvl="0" w:tplc="08160001">
+      <w:start w:val="1"/>
+      <w:numFmt w:val="bullet"/>
+      <w:lvlText w:val=""/>
+      <w:lvlJc w:val="left"/>
+      <w:pPr>
+        <w:ind w:left="720" w:hanging="360"/>
+      </w:pPr>
+      <w:rPr>
+        <w:rFonts w:ascii="Symbol" w:hAnsi="Symbol" w:hint="default"/>
+      </w:rPr>
+    </w:lvl>
+    <w:lvl w:ilvl="1" w:tplc="08160003" w:tentative="1">
+      <w:start w:val="1"/>
+      <w:numFmt w:val="bullet"/>
+      <w:lvlText w:val="o"/>
+      <w:lvlJc w:val="left"/>
+      <w:pPr>
+        <w:ind w:left="1440" w:hanging="360"/>
+      </w:pPr>
+      <w:rPr>
+        <w:rFonts w:ascii="Courier New" w:hAnsi="Courier New" w:cs="Courier New" w:hint="default"/>
+      </w:rPr>
+    </w:lvl>
+    <w:lvl w:ilvl="2" w:tplc="08160005" w:tentative="1">
+      <w:start w:val="1"/>
+      <w:numFmt w:val="bullet"/>
+      <w:lvlText w:val=""/>
+      <w:lvlJc w:val="left"/>
+      <w:pPr>
+        <w:ind w:left="2160" w:hanging="360"/>
+      </w:pPr>
+      <w:rPr>
+        <w:rFonts w:ascii="Wingdings" w:hAnsi="Wingdings" w:hint="default"/>
+      </w:rPr>
+    </w:lvl>
+    <w:lvl w:ilvl="3" w:tplc="08160001" w:tentative="1">
+      <w:start w:val="1"/>
+      <w:numFmt w:val="bullet"/>
+      <w:lvlText w:val=""/>
+      <w:lvlJc w:val="left"/>
+      <w:pPr>
+        <w:ind w:left="2880" w:hanging="360"/>
+      </w:pPr>
+      <w:rPr>
+        <w:rFonts w:ascii="Symbol" w:hAnsi="Symbol" w:hint="default"/>
+      </w:rPr>
+    </w:lvl>
+    <w:lvl w:ilvl="4" w:tplc="08160003" w:tentative="1">
+      <w:start w:val="1"/>
+      <w:numFmt w:val="bullet"/>
+      <w:lvlText w:val="o"/>
+      <w:lvlJc w:val="left"/>
+      <w:pPr>
+        <w:ind w:left="3600" w:hanging="360"/>
+      </w:pPr>
+      <w:rPr>
+        <w:rFonts w:ascii="Courier New" w:hAnsi="Courier New" w:cs="Courier New" w:hint="default"/>
+      </w:rPr>
+    </w:lvl>
+    <w:lvl w:ilvl="5" w:tplc="08160005" w:tentative="1">
+      <w:start w:val="1"/>
+      <w:numFmt w:val="bullet"/>
+      <w:lvlText w:val=""/>
+      <w:lvlJc w:val="left"/>
+      <w:pPr>
+        <w:ind w:left="4320" w:hanging="360"/>
+      </w:pPr>
+      <w:rPr>
+        <w:rFonts w:ascii="Wingdings" w:hAnsi="Wingdings" w:hint="default"/>
+      </w:rPr>
+    </w:lvl>
+    <w:lvl w:ilvl="6" w:tplc="08160001" w:tentative="1">
+      <w:start w:val="1"/>
+      <w:numFmt w:val="bullet"/>
+      <w:lvlText w:val=""/>
+      <w:lvlJc w:val="left"/>
+      <w:pPr>
+        <w:ind w:left="5040" w:hanging="360"/>
+      </w:pPr>
+      <w:rPr>
+        <w:rFonts w:ascii="Symbol" w:hAnsi="Symbol" w:hint="default"/>
+      </w:rPr>
+    </w:lvl>
+    <w:lvl w:ilvl="7" w:tplc="08160003" w:tentative="1">
+      <w:start w:val="1"/>
+      <w:numFmt w:val="bullet"/>
+      <w:lvlText w:val="o"/>
+      <w:lvlJc w:val="left"/>
+      <w:pPr>
+        <w:ind w:left="5760" w:hanging="360"/>
+      </w:pPr>
+      <w:rPr>
+        <w:rFonts w:ascii="Courier New" w:hAnsi="Courier New" w:cs="Courier New" w:hint="default"/>
+      </w:rPr>
+    </w:lvl>
+    <w:lvl w:ilvl="8" w:tplc="08160005" w:tentative="1">
+      <w:start w:val="1"/>
+      <w:numFmt w:val="bullet"/>
+      <w:lvlText w:val=""/>
+      <w:lvlJc w:val="left"/>
+      <w:pPr>
+        <w:ind w:left="6480" w:hanging="360"/>
+      </w:pPr>
+      <w:rPr>
+        <w:rFonts w:ascii="Wingdings" w:hAnsi="Wingdings" w:hint="default"/>
+      </w:rPr>
+    </w:lvl>
+  </w:abstractNum>
+  <w:abstractNum w:abstractNumId="16" w15:restartNumberingAfterBreak="0">
     <w:nsid w:val="35FD6228"/>
     <w:multiLevelType w:val="hybridMultilevel"/>
     <w:tmpl w:val="F776EF9E"/>
@@ -6617,7 +10523,7 @@
       </w:rPr>
     </w:lvl>
   </w:abstractNum>
-  <w:abstractNum w:abstractNumId="11" w15:restartNumberingAfterBreak="0">
+  <w:abstractNum w:abstractNumId="17" w15:restartNumberingAfterBreak="0">
     <w:nsid w:val="39396F01"/>
     <w:multiLevelType w:val="hybridMultilevel"/>
     <w:tmpl w:val="57EA36BC"/>
@@ -6730,7 +10636,7 @@
       </w:rPr>
     </w:lvl>
   </w:abstractNum>
-  <w:abstractNum w:abstractNumId="12" w15:restartNumberingAfterBreak="0">
+  <w:abstractNum w:abstractNumId="18" w15:restartNumberingAfterBreak="0">
     <w:nsid w:val="3CE721D3"/>
     <w:multiLevelType w:val="hybridMultilevel"/>
     <w:tmpl w:val="C344C45A"/>
@@ -6843,7 +10749,233 @@
       </w:rPr>
     </w:lvl>
   </w:abstractNum>
-  <w:abstractNum w:abstractNumId="13" w15:restartNumberingAfterBreak="0">
+  <w:abstractNum w:abstractNumId="19" w15:restartNumberingAfterBreak="0">
+    <w:nsid w:val="4215532F"/>
+    <w:multiLevelType w:val="hybridMultilevel"/>
+    <w:tmpl w:val="18222BD8"/>
+    <w:lvl w:ilvl="0" w:tplc="08160001">
+      <w:start w:val="1"/>
+      <w:numFmt w:val="bullet"/>
+      <w:lvlText w:val=""/>
+      <w:lvlJc w:val="left"/>
+      <w:pPr>
+        <w:ind w:left="720" w:hanging="360"/>
+      </w:pPr>
+      <w:rPr>
+        <w:rFonts w:ascii="Symbol" w:hAnsi="Symbol" w:hint="default"/>
+      </w:rPr>
+    </w:lvl>
+    <w:lvl w:ilvl="1" w:tplc="08160003" w:tentative="1">
+      <w:start w:val="1"/>
+      <w:numFmt w:val="bullet"/>
+      <w:lvlText w:val="o"/>
+      <w:lvlJc w:val="left"/>
+      <w:pPr>
+        <w:ind w:left="1440" w:hanging="360"/>
+      </w:pPr>
+      <w:rPr>
+        <w:rFonts w:ascii="Courier New" w:hAnsi="Courier New" w:cs="Courier New" w:hint="default"/>
+      </w:rPr>
+    </w:lvl>
+    <w:lvl w:ilvl="2" w:tplc="08160005" w:tentative="1">
+      <w:start w:val="1"/>
+      <w:numFmt w:val="bullet"/>
+      <w:lvlText w:val=""/>
+      <w:lvlJc w:val="left"/>
+      <w:pPr>
+        <w:ind w:left="2160" w:hanging="360"/>
+      </w:pPr>
+      <w:rPr>
+        <w:rFonts w:ascii="Wingdings" w:hAnsi="Wingdings" w:hint="default"/>
+      </w:rPr>
+    </w:lvl>
+    <w:lvl w:ilvl="3" w:tplc="08160001" w:tentative="1">
+      <w:start w:val="1"/>
+      <w:numFmt w:val="bullet"/>
+      <w:lvlText w:val=""/>
+      <w:lvlJc w:val="left"/>
+      <w:pPr>
+        <w:ind w:left="2880" w:hanging="360"/>
+      </w:pPr>
+      <w:rPr>
+        <w:rFonts w:ascii="Symbol" w:hAnsi="Symbol" w:hint="default"/>
+      </w:rPr>
+    </w:lvl>
+    <w:lvl w:ilvl="4" w:tplc="08160003" w:tentative="1">
+      <w:start w:val="1"/>
+      <w:numFmt w:val="bullet"/>
+      <w:lvlText w:val="o"/>
+      <w:lvlJc w:val="left"/>
+      <w:pPr>
+        <w:ind w:left="3600" w:hanging="360"/>
+      </w:pPr>
+      <w:rPr>
+        <w:rFonts w:ascii="Courier New" w:hAnsi="Courier New" w:cs="Courier New" w:hint="default"/>
+      </w:rPr>
+    </w:lvl>
+    <w:lvl w:ilvl="5" w:tplc="08160005" w:tentative="1">
+      <w:start w:val="1"/>
+      <w:numFmt w:val="bullet"/>
+      <w:lvlText w:val=""/>
+      <w:lvlJc w:val="left"/>
+      <w:pPr>
+        <w:ind w:left="4320" w:hanging="360"/>
+      </w:pPr>
+      <w:rPr>
+        <w:rFonts w:ascii="Wingdings" w:hAnsi="Wingdings" w:hint="default"/>
+      </w:rPr>
+    </w:lvl>
+    <w:lvl w:ilvl="6" w:tplc="08160001" w:tentative="1">
+      <w:start w:val="1"/>
+      <w:numFmt w:val="bullet"/>
+      <w:lvlText w:val=""/>
+      <w:lvlJc w:val="left"/>
+      <w:pPr>
+        <w:ind w:left="5040" w:hanging="360"/>
+      </w:pPr>
+      <w:rPr>
+        <w:rFonts w:ascii="Symbol" w:hAnsi="Symbol" w:hint="default"/>
+      </w:rPr>
+    </w:lvl>
+    <w:lvl w:ilvl="7" w:tplc="08160003" w:tentative="1">
+      <w:start w:val="1"/>
+      <w:numFmt w:val="bullet"/>
+      <w:lvlText w:val="o"/>
+      <w:lvlJc w:val="left"/>
+      <w:pPr>
+        <w:ind w:left="5760" w:hanging="360"/>
+      </w:pPr>
+      <w:rPr>
+        <w:rFonts w:ascii="Courier New" w:hAnsi="Courier New" w:cs="Courier New" w:hint="default"/>
+      </w:rPr>
+    </w:lvl>
+    <w:lvl w:ilvl="8" w:tplc="08160005" w:tentative="1">
+      <w:start w:val="1"/>
+      <w:numFmt w:val="bullet"/>
+      <w:lvlText w:val=""/>
+      <w:lvlJc w:val="left"/>
+      <w:pPr>
+        <w:ind w:left="6480" w:hanging="360"/>
+      </w:pPr>
+      <w:rPr>
+        <w:rFonts w:ascii="Wingdings" w:hAnsi="Wingdings" w:hint="default"/>
+      </w:rPr>
+    </w:lvl>
+  </w:abstractNum>
+  <w:abstractNum w:abstractNumId="20" w15:restartNumberingAfterBreak="0">
+    <w:nsid w:val="43DA46F6"/>
+    <w:multiLevelType w:val="hybridMultilevel"/>
+    <w:tmpl w:val="2A788EBC"/>
+    <w:lvl w:ilvl="0" w:tplc="08160001">
+      <w:start w:val="1"/>
+      <w:numFmt w:val="bullet"/>
+      <w:lvlText w:val=""/>
+      <w:lvlJc w:val="left"/>
+      <w:pPr>
+        <w:ind w:left="720" w:hanging="360"/>
+      </w:pPr>
+      <w:rPr>
+        <w:rFonts w:ascii="Symbol" w:hAnsi="Symbol" w:hint="default"/>
+      </w:rPr>
+    </w:lvl>
+    <w:lvl w:ilvl="1" w:tplc="08160003">
+      <w:start w:val="1"/>
+      <w:numFmt w:val="bullet"/>
+      <w:lvlText w:val="o"/>
+      <w:lvlJc w:val="left"/>
+      <w:pPr>
+        <w:ind w:left="1440" w:hanging="360"/>
+      </w:pPr>
+      <w:rPr>
+        <w:rFonts w:ascii="Courier New" w:hAnsi="Courier New" w:cs="Courier New" w:hint="default"/>
+      </w:rPr>
+    </w:lvl>
+    <w:lvl w:ilvl="2" w:tplc="08160005" w:tentative="1">
+      <w:start w:val="1"/>
+      <w:numFmt w:val="bullet"/>
+      <w:lvlText w:val=""/>
+      <w:lvlJc w:val="left"/>
+      <w:pPr>
+        <w:ind w:left="2160" w:hanging="360"/>
+      </w:pPr>
+      <w:rPr>
+        <w:rFonts w:ascii="Wingdings" w:hAnsi="Wingdings" w:hint="default"/>
+      </w:rPr>
+    </w:lvl>
+    <w:lvl w:ilvl="3" w:tplc="08160001" w:tentative="1">
+      <w:start w:val="1"/>
+      <w:numFmt w:val="bullet"/>
+      <w:lvlText w:val=""/>
+      <w:lvlJc w:val="left"/>
+      <w:pPr>
+        <w:ind w:left="2880" w:hanging="360"/>
+      </w:pPr>
+      <w:rPr>
+        <w:rFonts w:ascii="Symbol" w:hAnsi="Symbol" w:hint="default"/>
+      </w:rPr>
+    </w:lvl>
+    <w:lvl w:ilvl="4" w:tplc="08160003" w:tentative="1">
+      <w:start w:val="1"/>
+      <w:numFmt w:val="bullet"/>
+      <w:lvlText w:val="o"/>
+      <w:lvlJc w:val="left"/>
+      <w:pPr>
+        <w:ind w:left="3600" w:hanging="360"/>
+      </w:pPr>
+      <w:rPr>
+        <w:rFonts w:ascii="Courier New" w:hAnsi="Courier New" w:cs="Courier New" w:hint="default"/>
+      </w:rPr>
+    </w:lvl>
+    <w:lvl w:ilvl="5" w:tplc="08160005" w:tentative="1">
+      <w:start w:val="1"/>
+      <w:numFmt w:val="bullet"/>
+      <w:lvlText w:val=""/>
+      <w:lvlJc w:val="left"/>
+      <w:pPr>
+        <w:ind w:left="4320" w:hanging="360"/>
+      </w:pPr>
+      <w:rPr>
+        <w:rFonts w:ascii="Wingdings" w:hAnsi="Wingdings" w:hint="default"/>
+      </w:rPr>
+    </w:lvl>
+    <w:lvl w:ilvl="6" w:tplc="08160001" w:tentative="1">
+      <w:start w:val="1"/>
+      <w:numFmt w:val="bullet"/>
+      <w:lvlText w:val=""/>
+      <w:lvlJc w:val="left"/>
+      <w:pPr>
+        <w:ind w:left="5040" w:hanging="360"/>
+      </w:pPr>
+      <w:rPr>
+        <w:rFonts w:ascii="Symbol" w:hAnsi="Symbol" w:hint="default"/>
+      </w:rPr>
+    </w:lvl>
+    <w:lvl w:ilvl="7" w:tplc="08160003" w:tentative="1">
+      <w:start w:val="1"/>
+      <w:numFmt w:val="bullet"/>
+      <w:lvlText w:val="o"/>
+      <w:lvlJc w:val="left"/>
+      <w:pPr>
+        <w:ind w:left="5760" w:hanging="360"/>
+      </w:pPr>
+      <w:rPr>
+        <w:rFonts w:ascii="Courier New" w:hAnsi="Courier New" w:cs="Courier New" w:hint="default"/>
+      </w:rPr>
+    </w:lvl>
+    <w:lvl w:ilvl="8" w:tplc="08160005" w:tentative="1">
+      <w:start w:val="1"/>
+      <w:numFmt w:val="bullet"/>
+      <w:lvlText w:val=""/>
+      <w:lvlJc w:val="left"/>
+      <w:pPr>
+        <w:ind w:left="6480" w:hanging="360"/>
+      </w:pPr>
+      <w:rPr>
+        <w:rFonts w:ascii="Wingdings" w:hAnsi="Wingdings" w:hint="default"/>
+      </w:rPr>
+    </w:lvl>
+  </w:abstractNum>
+  <w:abstractNum w:abstractNumId="21" w15:restartNumberingAfterBreak="0">
     <w:nsid w:val="52694704"/>
     <w:multiLevelType w:val="hybridMultilevel"/>
     <w:tmpl w:val="62F002FE"/>
@@ -6956,7 +11088,7 @@
       </w:rPr>
     </w:lvl>
   </w:abstractNum>
-  <w:abstractNum w:abstractNumId="14" w15:restartNumberingAfterBreak="0">
+  <w:abstractNum w:abstractNumId="22" w15:restartNumberingAfterBreak="0">
     <w:nsid w:val="5D275A07"/>
     <w:multiLevelType w:val="hybridMultilevel"/>
     <w:tmpl w:val="246C95BE"/>
@@ -7069,7 +11201,7 @@
       </w:rPr>
     </w:lvl>
   </w:abstractNum>
-  <w:abstractNum w:abstractNumId="15" w15:restartNumberingAfterBreak="0">
+  <w:abstractNum w:abstractNumId="23" w15:restartNumberingAfterBreak="0">
     <w:nsid w:val="5D4D196E"/>
     <w:multiLevelType w:val="hybridMultilevel"/>
     <w:tmpl w:val="AC1E7A74"/>
@@ -7182,7 +11314,7 @@
       </w:rPr>
     </w:lvl>
   </w:abstractNum>
-  <w:abstractNum w:abstractNumId="16" w15:restartNumberingAfterBreak="0">
+  <w:abstractNum w:abstractNumId="24" w15:restartNumberingAfterBreak="0">
     <w:nsid w:val="5E361055"/>
     <w:multiLevelType w:val="hybridMultilevel"/>
     <w:tmpl w:val="884E810E"/>
@@ -7295,7 +11427,233 @@
       </w:rPr>
     </w:lvl>
   </w:abstractNum>
-  <w:abstractNum w:abstractNumId="17" w15:restartNumberingAfterBreak="0">
+  <w:abstractNum w:abstractNumId="25" w15:restartNumberingAfterBreak="0">
+    <w:nsid w:val="5FA46209"/>
+    <w:multiLevelType w:val="hybridMultilevel"/>
+    <w:tmpl w:val="4A668C62"/>
+    <w:lvl w:ilvl="0" w:tplc="08160001">
+      <w:start w:val="1"/>
+      <w:numFmt w:val="bullet"/>
+      <w:lvlText w:val=""/>
+      <w:lvlJc w:val="left"/>
+      <w:pPr>
+        <w:ind w:left="720" w:hanging="360"/>
+      </w:pPr>
+      <w:rPr>
+        <w:rFonts w:ascii="Symbol" w:hAnsi="Symbol" w:hint="default"/>
+      </w:rPr>
+    </w:lvl>
+    <w:lvl w:ilvl="1" w:tplc="08160003">
+      <w:start w:val="1"/>
+      <w:numFmt w:val="bullet"/>
+      <w:lvlText w:val="o"/>
+      <w:lvlJc w:val="left"/>
+      <w:pPr>
+        <w:ind w:left="1440" w:hanging="360"/>
+      </w:pPr>
+      <w:rPr>
+        <w:rFonts w:ascii="Courier New" w:hAnsi="Courier New" w:cs="Courier New" w:hint="default"/>
+      </w:rPr>
+    </w:lvl>
+    <w:lvl w:ilvl="2" w:tplc="08160005" w:tentative="1">
+      <w:start w:val="1"/>
+      <w:numFmt w:val="bullet"/>
+      <w:lvlText w:val=""/>
+      <w:lvlJc w:val="left"/>
+      <w:pPr>
+        <w:ind w:left="2160" w:hanging="360"/>
+      </w:pPr>
+      <w:rPr>
+        <w:rFonts w:ascii="Wingdings" w:hAnsi="Wingdings" w:hint="default"/>
+      </w:rPr>
+    </w:lvl>
+    <w:lvl w:ilvl="3" w:tplc="08160001" w:tentative="1">
+      <w:start w:val="1"/>
+      <w:numFmt w:val="bullet"/>
+      <w:lvlText w:val=""/>
+      <w:lvlJc w:val="left"/>
+      <w:pPr>
+        <w:ind w:left="2880" w:hanging="360"/>
+      </w:pPr>
+      <w:rPr>
+        <w:rFonts w:ascii="Symbol" w:hAnsi="Symbol" w:hint="default"/>
+      </w:rPr>
+    </w:lvl>
+    <w:lvl w:ilvl="4" w:tplc="08160003" w:tentative="1">
+      <w:start w:val="1"/>
+      <w:numFmt w:val="bullet"/>
+      <w:lvlText w:val="o"/>
+      <w:lvlJc w:val="left"/>
+      <w:pPr>
+        <w:ind w:left="3600" w:hanging="360"/>
+      </w:pPr>
+      <w:rPr>
+        <w:rFonts w:ascii="Courier New" w:hAnsi="Courier New" w:cs="Courier New" w:hint="default"/>
+      </w:rPr>
+    </w:lvl>
+    <w:lvl w:ilvl="5" w:tplc="08160005" w:tentative="1">
+      <w:start w:val="1"/>
+      <w:numFmt w:val="bullet"/>
+      <w:lvlText w:val=""/>
+      <w:lvlJc w:val="left"/>
+      <w:pPr>
+        <w:ind w:left="4320" w:hanging="360"/>
+      </w:pPr>
+      <w:rPr>
+        <w:rFonts w:ascii="Wingdings" w:hAnsi="Wingdings" w:hint="default"/>
+      </w:rPr>
+    </w:lvl>
+    <w:lvl w:ilvl="6" w:tplc="08160001" w:tentative="1">
+      <w:start w:val="1"/>
+      <w:numFmt w:val="bullet"/>
+      <w:lvlText w:val=""/>
+      <w:lvlJc w:val="left"/>
+      <w:pPr>
+        <w:ind w:left="5040" w:hanging="360"/>
+      </w:pPr>
+      <w:rPr>
+        <w:rFonts w:ascii="Symbol" w:hAnsi="Symbol" w:hint="default"/>
+      </w:rPr>
+    </w:lvl>
+    <w:lvl w:ilvl="7" w:tplc="08160003" w:tentative="1">
+      <w:start w:val="1"/>
+      <w:numFmt w:val="bullet"/>
+      <w:lvlText w:val="o"/>
+      <w:lvlJc w:val="left"/>
+      <w:pPr>
+        <w:ind w:left="5760" w:hanging="360"/>
+      </w:pPr>
+      <w:rPr>
+        <w:rFonts w:ascii="Courier New" w:hAnsi="Courier New" w:cs="Courier New" w:hint="default"/>
+      </w:rPr>
+    </w:lvl>
+    <w:lvl w:ilvl="8" w:tplc="08160005" w:tentative="1">
+      <w:start w:val="1"/>
+      <w:numFmt w:val="bullet"/>
+      <w:lvlText w:val=""/>
+      <w:lvlJc w:val="left"/>
+      <w:pPr>
+        <w:ind w:left="6480" w:hanging="360"/>
+      </w:pPr>
+      <w:rPr>
+        <w:rFonts w:ascii="Wingdings" w:hAnsi="Wingdings" w:hint="default"/>
+      </w:rPr>
+    </w:lvl>
+  </w:abstractNum>
+  <w:abstractNum w:abstractNumId="26" w15:restartNumberingAfterBreak="0">
+    <w:nsid w:val="6A1A2940"/>
+    <w:multiLevelType w:val="hybridMultilevel"/>
+    <w:tmpl w:val="D70A17EE"/>
+    <w:lvl w:ilvl="0" w:tplc="08160001">
+      <w:start w:val="1"/>
+      <w:numFmt w:val="bullet"/>
+      <w:lvlText w:val=""/>
+      <w:lvlJc w:val="left"/>
+      <w:pPr>
+        <w:ind w:left="720" w:hanging="360"/>
+      </w:pPr>
+      <w:rPr>
+        <w:rFonts w:ascii="Symbol" w:hAnsi="Symbol" w:hint="default"/>
+      </w:rPr>
+    </w:lvl>
+    <w:lvl w:ilvl="1" w:tplc="08160003">
+      <w:start w:val="1"/>
+      <w:numFmt w:val="bullet"/>
+      <w:lvlText w:val="o"/>
+      <w:lvlJc w:val="left"/>
+      <w:pPr>
+        <w:ind w:left="1440" w:hanging="360"/>
+      </w:pPr>
+      <w:rPr>
+        <w:rFonts w:ascii="Courier New" w:hAnsi="Courier New" w:cs="Courier New" w:hint="default"/>
+      </w:rPr>
+    </w:lvl>
+    <w:lvl w:ilvl="2" w:tplc="08160005" w:tentative="1">
+      <w:start w:val="1"/>
+      <w:numFmt w:val="bullet"/>
+      <w:lvlText w:val=""/>
+      <w:lvlJc w:val="left"/>
+      <w:pPr>
+        <w:ind w:left="2160" w:hanging="360"/>
+      </w:pPr>
+      <w:rPr>
+        <w:rFonts w:ascii="Wingdings" w:hAnsi="Wingdings" w:hint="default"/>
+      </w:rPr>
+    </w:lvl>
+    <w:lvl w:ilvl="3" w:tplc="08160001" w:tentative="1">
+      <w:start w:val="1"/>
+      <w:numFmt w:val="bullet"/>
+      <w:lvlText w:val=""/>
+      <w:lvlJc w:val="left"/>
+      <w:pPr>
+        <w:ind w:left="2880" w:hanging="360"/>
+      </w:pPr>
+      <w:rPr>
+        <w:rFonts w:ascii="Symbol" w:hAnsi="Symbol" w:hint="default"/>
+      </w:rPr>
+    </w:lvl>
+    <w:lvl w:ilvl="4" w:tplc="08160003" w:tentative="1">
+      <w:start w:val="1"/>
+      <w:numFmt w:val="bullet"/>
+      <w:lvlText w:val="o"/>
+      <w:lvlJc w:val="left"/>
+      <w:pPr>
+        <w:ind w:left="3600" w:hanging="360"/>
+      </w:pPr>
+      <w:rPr>
+        <w:rFonts w:ascii="Courier New" w:hAnsi="Courier New" w:cs="Courier New" w:hint="default"/>
+      </w:rPr>
+    </w:lvl>
+    <w:lvl w:ilvl="5" w:tplc="08160005" w:tentative="1">
+      <w:start w:val="1"/>
+      <w:numFmt w:val="bullet"/>
+      <w:lvlText w:val=""/>
+      <w:lvlJc w:val="left"/>
+      <w:pPr>
+        <w:ind w:left="4320" w:hanging="360"/>
+      </w:pPr>
+      <w:rPr>
+        <w:rFonts w:ascii="Wingdings" w:hAnsi="Wingdings" w:hint="default"/>
+      </w:rPr>
+    </w:lvl>
+    <w:lvl w:ilvl="6" w:tplc="08160001" w:tentative="1">
+      <w:start w:val="1"/>
+      <w:numFmt w:val="bullet"/>
+      <w:lvlText w:val=""/>
+      <w:lvlJc w:val="left"/>
+      <w:pPr>
+        <w:ind w:left="5040" w:hanging="360"/>
+      </w:pPr>
+      <w:rPr>
+        <w:rFonts w:ascii="Symbol" w:hAnsi="Symbol" w:hint="default"/>
+      </w:rPr>
+    </w:lvl>
+    <w:lvl w:ilvl="7" w:tplc="08160003" w:tentative="1">
+      <w:start w:val="1"/>
+      <w:numFmt w:val="bullet"/>
+      <w:lvlText w:val="o"/>
+      <w:lvlJc w:val="left"/>
+      <w:pPr>
+        <w:ind w:left="5760" w:hanging="360"/>
+      </w:pPr>
+      <w:rPr>
+        <w:rFonts w:ascii="Courier New" w:hAnsi="Courier New" w:cs="Courier New" w:hint="default"/>
+      </w:rPr>
+    </w:lvl>
+    <w:lvl w:ilvl="8" w:tplc="08160005" w:tentative="1">
+      <w:start w:val="1"/>
+      <w:numFmt w:val="bullet"/>
+      <w:lvlText w:val=""/>
+      <w:lvlJc w:val="left"/>
+      <w:pPr>
+        <w:ind w:left="6480" w:hanging="360"/>
+      </w:pPr>
+      <w:rPr>
+        <w:rFonts w:ascii="Wingdings" w:hAnsi="Wingdings" w:hint="default"/>
+      </w:rPr>
+    </w:lvl>
+  </w:abstractNum>
+  <w:abstractNum w:abstractNumId="27" w15:restartNumberingAfterBreak="0">
     <w:nsid w:val="6C344EAC"/>
     <w:multiLevelType w:val="hybridMultilevel"/>
     <w:tmpl w:val="3D8C7586"/>
@@ -7408,7 +11766,7 @@
       </w:rPr>
     </w:lvl>
   </w:abstractNum>
-  <w:abstractNum w:abstractNumId="18" w15:restartNumberingAfterBreak="0">
+  <w:abstractNum w:abstractNumId="28" w15:restartNumberingAfterBreak="0">
     <w:nsid w:val="6DED781A"/>
     <w:multiLevelType w:val="hybridMultilevel"/>
     <w:tmpl w:val="0A245C24"/>
@@ -7521,7 +11879,120 @@
       </w:rPr>
     </w:lvl>
   </w:abstractNum>
-  <w:abstractNum w:abstractNumId="19" w15:restartNumberingAfterBreak="0">
+  <w:abstractNum w:abstractNumId="29" w15:restartNumberingAfterBreak="0">
+    <w:nsid w:val="6ECE297D"/>
+    <w:multiLevelType w:val="hybridMultilevel"/>
+    <w:tmpl w:val="99A82C42"/>
+    <w:lvl w:ilvl="0" w:tplc="08160001">
+      <w:start w:val="1"/>
+      <w:numFmt w:val="bullet"/>
+      <w:lvlText w:val=""/>
+      <w:lvlJc w:val="left"/>
+      <w:pPr>
+        <w:ind w:left="720" w:hanging="360"/>
+      </w:pPr>
+      <w:rPr>
+        <w:rFonts w:ascii="Symbol" w:hAnsi="Symbol" w:hint="default"/>
+      </w:rPr>
+    </w:lvl>
+    <w:lvl w:ilvl="1" w:tplc="08160003">
+      <w:start w:val="1"/>
+      <w:numFmt w:val="bullet"/>
+      <w:lvlText w:val="o"/>
+      <w:lvlJc w:val="left"/>
+      <w:pPr>
+        <w:ind w:left="1440" w:hanging="360"/>
+      </w:pPr>
+      <w:rPr>
+        <w:rFonts w:ascii="Courier New" w:hAnsi="Courier New" w:cs="Courier New" w:hint="default"/>
+      </w:rPr>
+    </w:lvl>
+    <w:lvl w:ilvl="2" w:tplc="08160005" w:tentative="1">
+      <w:start w:val="1"/>
+      <w:numFmt w:val="bullet"/>
+      <w:lvlText w:val=""/>
+      <w:lvlJc w:val="left"/>
+      <w:pPr>
+        <w:ind w:left="2160" w:hanging="360"/>
+      </w:pPr>
+      <w:rPr>
+        <w:rFonts w:ascii="Wingdings" w:hAnsi="Wingdings" w:hint="default"/>
+      </w:rPr>
+    </w:lvl>
+    <w:lvl w:ilvl="3" w:tplc="08160001" w:tentative="1">
+      <w:start w:val="1"/>
+      <w:numFmt w:val="bullet"/>
+      <w:lvlText w:val=""/>
+      <w:lvlJc w:val="left"/>
+      <w:pPr>
+        <w:ind w:left="2880" w:hanging="360"/>
+      </w:pPr>
+      <w:rPr>
+        <w:rFonts w:ascii="Symbol" w:hAnsi="Symbol" w:hint="default"/>
+      </w:rPr>
+    </w:lvl>
+    <w:lvl w:ilvl="4" w:tplc="08160003" w:tentative="1">
+      <w:start w:val="1"/>
+      <w:numFmt w:val="bullet"/>
+      <w:lvlText w:val="o"/>
+      <w:lvlJc w:val="left"/>
+      <w:pPr>
+        <w:ind w:left="3600" w:hanging="360"/>
+      </w:pPr>
+      <w:rPr>
+        <w:rFonts w:ascii="Courier New" w:hAnsi="Courier New" w:cs="Courier New" w:hint="default"/>
+      </w:rPr>
+    </w:lvl>
+    <w:lvl w:ilvl="5" w:tplc="08160005" w:tentative="1">
+      <w:start w:val="1"/>
+      <w:numFmt w:val="bullet"/>
+      <w:lvlText w:val=""/>
+      <w:lvlJc w:val="left"/>
+      <w:pPr>
+        <w:ind w:left="4320" w:hanging="360"/>
+      </w:pPr>
+      <w:rPr>
+        <w:rFonts w:ascii="Wingdings" w:hAnsi="Wingdings" w:hint="default"/>
+      </w:rPr>
+    </w:lvl>
+    <w:lvl w:ilvl="6" w:tplc="08160001" w:tentative="1">
+      <w:start w:val="1"/>
+      <w:numFmt w:val="bullet"/>
+      <w:lvlText w:val=""/>
+      <w:lvlJc w:val="left"/>
+      <w:pPr>
+        <w:ind w:left="5040" w:hanging="360"/>
+      </w:pPr>
+      <w:rPr>
+        <w:rFonts w:ascii="Symbol" w:hAnsi="Symbol" w:hint="default"/>
+      </w:rPr>
+    </w:lvl>
+    <w:lvl w:ilvl="7" w:tplc="08160003" w:tentative="1">
+      <w:start w:val="1"/>
+      <w:numFmt w:val="bullet"/>
+      <w:lvlText w:val="o"/>
+      <w:lvlJc w:val="left"/>
+      <w:pPr>
+        <w:ind w:left="5760" w:hanging="360"/>
+      </w:pPr>
+      <w:rPr>
+        <w:rFonts w:ascii="Courier New" w:hAnsi="Courier New" w:cs="Courier New" w:hint="default"/>
+      </w:rPr>
+    </w:lvl>
+    <w:lvl w:ilvl="8" w:tplc="08160005" w:tentative="1">
+      <w:start w:val="1"/>
+      <w:numFmt w:val="bullet"/>
+      <w:lvlText w:val=""/>
+      <w:lvlJc w:val="left"/>
+      <w:pPr>
+        <w:ind w:left="6480" w:hanging="360"/>
+      </w:pPr>
+      <w:rPr>
+        <w:rFonts w:ascii="Wingdings" w:hAnsi="Wingdings" w:hint="default"/>
+      </w:rPr>
+    </w:lvl>
+  </w:abstractNum>
+  <w:abstractNum w:abstractNumId="30" w15:restartNumberingAfterBreak="0">
     <w:nsid w:val="7BB8228B"/>
     <w:multiLevelType w:val="hybridMultilevel"/>
     <w:tmpl w:val="B838B800"/>
@@ -7635,64 +12106,97 @@
     </w:lvl>
   </w:abstractNum>
   <w:num w:numId="1" w16cid:durableId="580214726">
+    <w:abstractNumId w:val="27"/>
+  </w:num>
+  <w:num w:numId="2" w16cid:durableId="40715516">
+    <w:abstractNumId w:val="16"/>
+  </w:num>
+  <w:num w:numId="3" w16cid:durableId="2113082570">
     <w:abstractNumId w:val="17"/>
   </w:num>
-  <w:num w:numId="2" w16cid:durableId="40715516">
+  <w:num w:numId="4" w16cid:durableId="470053923">
+    <w:abstractNumId w:val="13"/>
+  </w:num>
+  <w:num w:numId="5" w16cid:durableId="1435394503">
+    <w:abstractNumId w:val="28"/>
+  </w:num>
+  <w:num w:numId="6" w16cid:durableId="1809661452">
+    <w:abstractNumId w:val="6"/>
+  </w:num>
+  <w:num w:numId="7" w16cid:durableId="1689796879">
     <w:abstractNumId w:val="10"/>
   </w:num>
-  <w:num w:numId="3" w16cid:durableId="2113082570">
+  <w:num w:numId="8" w16cid:durableId="1298757848">
+    <w:abstractNumId w:val="21"/>
+  </w:num>
+  <w:num w:numId="9" w16cid:durableId="669405863">
+    <w:abstractNumId w:val="1"/>
+  </w:num>
+  <w:num w:numId="10" w16cid:durableId="280183947">
+    <w:abstractNumId w:val="24"/>
+  </w:num>
+  <w:num w:numId="11" w16cid:durableId="1258253264">
+    <w:abstractNumId w:val="23"/>
+  </w:num>
+  <w:num w:numId="12" w16cid:durableId="764110238">
+    <w:abstractNumId w:val="14"/>
+  </w:num>
+  <w:num w:numId="13" w16cid:durableId="1300064303">
+    <w:abstractNumId w:val="4"/>
+  </w:num>
+  <w:num w:numId="14" w16cid:durableId="928388451">
+    <w:abstractNumId w:val="12"/>
+  </w:num>
+  <w:num w:numId="15" w16cid:durableId="1792549463">
+    <w:abstractNumId w:val="3"/>
+  </w:num>
+  <w:num w:numId="16" w16cid:durableId="1262184630">
+    <w:abstractNumId w:val="22"/>
+  </w:num>
+  <w:num w:numId="17" w16cid:durableId="1255170825">
+    <w:abstractNumId w:val="8"/>
+  </w:num>
+  <w:num w:numId="18" w16cid:durableId="782072671">
+    <w:abstractNumId w:val="18"/>
+  </w:num>
+  <w:num w:numId="19" w16cid:durableId="1853295852">
+    <w:abstractNumId w:val="30"/>
+  </w:num>
+  <w:num w:numId="20" w16cid:durableId="1737245256">
+    <w:abstractNumId w:val="5"/>
+  </w:num>
+  <w:num w:numId="21" w16cid:durableId="1302731744">
+    <w:abstractNumId w:val="2"/>
+  </w:num>
+  <w:num w:numId="22" w16cid:durableId="1474054306">
+    <w:abstractNumId w:val="20"/>
+  </w:num>
+  <w:num w:numId="23" w16cid:durableId="355159267">
+    <w:abstractNumId w:val="29"/>
+  </w:num>
+  <w:num w:numId="24" w16cid:durableId="865019662">
+    <w:abstractNumId w:val="0"/>
+  </w:num>
+  <w:num w:numId="25" w16cid:durableId="56900271">
+    <w:abstractNumId w:val="7"/>
+  </w:num>
+  <w:num w:numId="26" w16cid:durableId="2000646490">
+    <w:abstractNumId w:val="26"/>
+  </w:num>
+  <w:num w:numId="27" w16cid:durableId="776098780">
+    <w:abstractNumId w:val="25"/>
+  </w:num>
+  <w:num w:numId="28" w16cid:durableId="1084228324">
     <w:abstractNumId w:val="11"/>
   </w:num>
-  <w:num w:numId="4" w16cid:durableId="470053923">
-    <w:abstractNumId w:val="8"/>
-  </w:num>
-  <w:num w:numId="5" w16cid:durableId="1435394503">
-    <w:abstractNumId w:val="18"/>
-  </w:num>
-  <w:num w:numId="6" w16cid:durableId="1809661452">
-    <w:abstractNumId w:val="4"/>
-  </w:num>
-  <w:num w:numId="7" w16cid:durableId="1689796879">
-    <w:abstractNumId w:val="6"/>
-  </w:num>
-  <w:num w:numId="8" w16cid:durableId="1298757848">
-    <w:abstractNumId w:val="13"/>
-  </w:num>
-  <w:num w:numId="9" w16cid:durableId="669405863">
-    <w:abstractNumId w:val="0"/>
-  </w:num>
-  <w:num w:numId="10" w16cid:durableId="280183947">
-    <w:abstractNumId w:val="16"/>
-  </w:num>
-  <w:num w:numId="11" w16cid:durableId="1258253264">
+  <w:num w:numId="29" w16cid:durableId="744257975">
     <w:abstractNumId w:val="15"/>
   </w:num>
-  <w:num w:numId="12" w16cid:durableId="764110238">
-    <w:abstractNumId w:val="9"/>
-  </w:num>
-  <w:num w:numId="13" w16cid:durableId="1300064303">
-    <w:abstractNumId w:val="2"/>
-  </w:num>
-  <w:num w:numId="14" w16cid:durableId="928388451">
-    <w:abstractNumId w:val="7"/>
-  </w:num>
-  <w:num w:numId="15" w16cid:durableId="1792549463">
-    <w:abstractNumId w:val="1"/>
-  </w:num>
-  <w:num w:numId="16" w16cid:durableId="1262184630">
-    <w:abstractNumId w:val="14"/>
-  </w:num>
-  <w:num w:numId="17" w16cid:durableId="1255170825">
-    <w:abstractNumId w:val="5"/>
-  </w:num>
-  <w:num w:numId="18" w16cid:durableId="782072671">
-    <w:abstractNumId w:val="12"/>
-  </w:num>
-  <w:num w:numId="19" w16cid:durableId="1853295852">
+  <w:num w:numId="30" w16cid:durableId="536813964">
     <w:abstractNumId w:val="19"/>
   </w:num>
-  <w:num w:numId="20" w16cid:durableId="1737245256">
-    <w:abstractNumId w:val="3"/>
+  <w:num w:numId="31" w16cid:durableId="1162163747">
+    <w:abstractNumId w:val="9"/>
   </w:num>
 </w:numbering>
 </file>
@@ -8101,7 +12605,6 @@
   <w:style w:type="character" w:default="1" w:styleId="Tipodeletrapredefinidodopargrafo">
     <w:name w:val="Default Paragraph Font"/>
     <w:uiPriority w:val="1"/>
-    <w:semiHidden/>
     <w:unhideWhenUsed/>
   </w:style>
   <w:style w:type="table" w:default="1" w:styleId="Tabelanormal">

</xml_diff>